<commit_message>
minor modelica paper text fixes and some examples description.
</commit_message>
<xml_diff>
--- a/Chemical/Resources/Documentation/Modelica2015-paper.docx
+++ b/Chemical/Resources/Documentation/Modelica2015-paper.docx
@@ -1015,38 +1015,38 @@
         <w:t xml:space="preserve">by </w:t>
       </w:r>
       <w:r>
-        <w:t xml:space="preserve">strict physical </w:t>
+        <w:t>strict physical theory.</w:t>
+      </w:r>
+      <w:r>
+        <w:t xml:space="preserve"> </w:t>
+      </w:r>
+      <w:r>
+        <w:t>Focusing on</w:t>
+      </w:r>
+      <w:r>
+        <w:t xml:space="preserve"> empirical behavior </w:t>
+      </w:r>
+      <w:r>
+        <w:t xml:space="preserve">meant that </w:t>
+      </w:r>
+      <w:r>
+        <w:t>expectations</w:t>
+      </w:r>
+      <w:r>
+        <w:t xml:space="preserve"> </w:t>
+      </w:r>
+      <w:r>
+        <w:t xml:space="preserve">of </w:t>
+      </w:r>
+      <w:r>
+        <w:t xml:space="preserve">the elementary processes were </w:t>
+      </w:r>
+      <w:r>
+        <w:t xml:space="preserve">well </w:t>
       </w:r>
       <w:r>
         <w:lastRenderedPageBreak/>
-        <w:t>theory.</w:t>
-      </w:r>
-      <w:r>
-        <w:t xml:space="preserve"> </w:t>
-      </w:r>
-      <w:r>
-        <w:t>Focusing on</w:t>
-      </w:r>
-      <w:r>
-        <w:t xml:space="preserve"> empirical behavior </w:t>
-      </w:r>
-      <w:r>
-        <w:t xml:space="preserve">meant that </w:t>
-      </w:r>
-      <w:r>
-        <w:t>expectations</w:t>
-      </w:r>
-      <w:r>
-        <w:t xml:space="preserve"> </w:t>
-      </w:r>
-      <w:r>
-        <w:t xml:space="preserve">of </w:t>
-      </w:r>
-      <w:r>
-        <w:t xml:space="preserve">the elementary processes were </w:t>
-      </w:r>
-      <w:r>
-        <w:t>well formed</w:t>
+        <w:t>formed</w:t>
       </w:r>
       <w:r>
         <w:t xml:space="preserve">. </w:t>
@@ -1250,10 +1250,20 @@
           <w:t xml:space="preserve"> However </w:t>
         </w:r>
         <w:r>
-          <w:t>having set of substance connectors</w:t>
+          <w:t xml:space="preserve">having </w:t>
         </w:r>
       </w:ins>
-      <w:ins w:id="25" w:author="Marek Mateják" w:date="2015-07-09T01:34:00Z">
+      <w:ins w:id="25" w:author="kofrlab" w:date="2015-08-02T10:20:00Z">
+        <w:r>
+          <w:t xml:space="preserve">a </w:t>
+        </w:r>
+      </w:ins>
+      <w:ins w:id="26" w:author="Marek Mateják" w:date="2015-07-09T01:29:00Z">
+        <w:r>
+          <w:t>set of substance connectors</w:t>
+        </w:r>
+      </w:ins>
+      <w:ins w:id="27" w:author="Marek Mateják" w:date="2015-07-09T01:34:00Z">
         <w:r>
           <w:t xml:space="preserve"> (</w:t>
         </w:r>
@@ -1266,13 +1276,13 @@
       </w:ins>
       <w:r>
         <w:rPr>
-          <w:rPrChange w:id="26" w:author="Marek Mateják" w:date="2015-07-09T01:36:00Z">
+          <w:rPrChange w:id="28" w:author="Marek Mateják" w:date="2015-07-09T01:36:00Z">
             <w:rPr/>
           </w:rPrChange>
         </w:rPr>
         <w:fldChar w:fldCharType="separate"/>
       </w:r>
-      <w:ins w:id="27" w:author="Marek Mateják" w:date="2015-07-15T16:49:00Z">
+      <w:ins w:id="29" w:author="Marek Mateják" w:date="2015-07-15T16:49:00Z">
         <w:r>
           <w:t xml:space="preserve">Table </w:t>
         </w:r>
@@ -1283,7 +1293,7 @@
           <w:t>1</w:t>
         </w:r>
       </w:ins>
-      <w:ins w:id="28" w:author="Marek Mateják" w:date="2015-07-09T01:34:00Z">
+      <w:ins w:id="30" w:author="Marek Mateják" w:date="2015-07-09T01:34:00Z">
         <w:r>
           <w:fldChar w:fldCharType="end"/>
         </w:r>
@@ -1291,32 +1301,32 @@
           <w:t>)</w:t>
         </w:r>
       </w:ins>
-      <w:ins w:id="29" w:author="Marek Mateják" w:date="2015-07-09T01:29:00Z">
+      <w:ins w:id="31" w:author="Marek Mateják" w:date="2015-07-09T01:29:00Z">
         <w:r>
           <w:t xml:space="preserve"> </w:t>
         </w:r>
       </w:ins>
-      <w:ins w:id="30" w:author="Marek Mateják" w:date="2015-07-09T01:32:00Z">
+      <w:ins w:id="32" w:author="Marek Mateják" w:date="2015-07-09T01:32:00Z">
         <w:r>
           <w:t>there is possible to change each substance separately</w:t>
-        </w:r>
-      </w:ins>
-      <w:ins w:id="31" w:author="Marek Mateják" w:date="2015-07-09T01:38:00Z">
-        <w:r>
-          <w:t xml:space="preserve"> </w:t>
-        </w:r>
-      </w:ins>
-      <w:ins w:id="32" w:author="Marek Mateják" w:date="2015-07-09T01:39:00Z">
-        <w:r>
-          <w:t>just by setting</w:t>
         </w:r>
       </w:ins>
       <w:ins w:id="33" w:author="Marek Mateják" w:date="2015-07-09T01:38:00Z">
         <w:r>
+          <w:t xml:space="preserve"> </w:t>
+        </w:r>
+      </w:ins>
+      <w:ins w:id="34" w:author="Marek Mateják" w:date="2015-07-09T01:39:00Z">
+        <w:r>
+          <w:t>just by setting</w:t>
+        </w:r>
+      </w:ins>
+      <w:ins w:id="35" w:author="Marek Mateják" w:date="2015-07-09T01:38:00Z">
+        <w:r>
           <w:t xml:space="preserve"> its molar flow</w:t>
         </w:r>
       </w:ins>
-      <w:ins w:id="34" w:author="Marek Mateják" w:date="2015-07-09T01:32:00Z">
+      <w:ins w:id="36" w:author="Marek Mateják" w:date="2015-07-09T01:32:00Z">
         <w:r>
           <w:t>.</w:t>
         </w:r>
@@ -1327,15 +1337,15 @@
         <w:pStyle w:val="Titulek"/>
         <w:keepNext/>
         <w:rPr>
-          <w:ins w:id="35" w:author="Marek Mateják" w:date="2015-07-09T01:34:00Z"/>
+          <w:ins w:id="37" w:author="Marek Mateják" w:date="2015-07-09T01:34:00Z"/>
         </w:rPr>
-        <w:pPrChange w:id="36" w:author="Marek Mateják" w:date="2015-07-09T01:34:00Z">
+        <w:pPrChange w:id="38" w:author="Marek Mateják" w:date="2015-07-09T01:34:00Z">
           <w:pPr/>
         </w:pPrChange>
       </w:pPr>
-      <w:bookmarkStart w:id="37" w:name="_Ref424169017"/>
-      <w:bookmarkStart w:id="38" w:name="_Ref424169010"/>
-      <w:ins w:id="39" w:author="Marek Mateják" w:date="2015-07-09T01:34:00Z">
+      <w:bookmarkStart w:id="39" w:name="_Ref424169017"/>
+      <w:bookmarkStart w:id="40" w:name="_Ref424169010"/>
+      <w:ins w:id="41" w:author="Marek Mateják" w:date="2015-07-09T01:34:00Z">
         <w:r>
           <w:t xml:space="preserve">Table </w:t>
         </w:r>
@@ -1344,8 +1354,11 @@
         </w:r>
         <w:r>
           <w:rPr>
-            <w:rPrChange w:id="40" w:author="Marek Mateják" w:date="2015-07-09T01:36:00Z">
-              <w:rPr/>
+            <w:rPrChange w:id="42" w:author="Marek Mateják" w:date="2015-07-09T01:36:00Z">
+              <w:rPr>
+                <w:b/>
+                <w:bCs/>
+              </w:rPr>
             </w:rPrChange>
           </w:rPr>
           <w:instrText xml:space="preserve"> SEQ Table \* ARABIC </w:instrText>
@@ -1353,13 +1366,13 @@
       </w:ins>
       <w:r>
         <w:rPr>
-          <w:rPrChange w:id="41" w:author="Marek Mateják" w:date="2015-07-09T01:36:00Z">
+          <w:rPrChange w:id="43" w:author="Marek Mateják" w:date="2015-07-09T01:36:00Z">
             <w:rPr/>
           </w:rPrChange>
         </w:rPr>
         <w:fldChar w:fldCharType="separate"/>
       </w:r>
-      <w:ins w:id="42" w:author="Marek Mateják" w:date="2015-07-15T16:49:00Z">
+      <w:ins w:id="44" w:author="Marek Mateják" w:date="2015-07-15T16:49:00Z">
         <w:r>
           <w:rPr>
             <w:noProof/>
@@ -1367,49 +1380,49 @@
           <w:t>1</w:t>
         </w:r>
       </w:ins>
-      <w:ins w:id="43" w:author="Marek Mateják" w:date="2015-07-09T01:34:00Z">
+      <w:ins w:id="45" w:author="Marek Mateják" w:date="2015-07-09T01:34:00Z">
         <w:r>
           <w:fldChar w:fldCharType="end"/>
         </w:r>
-        <w:bookmarkEnd w:id="37"/>
+        <w:bookmarkEnd w:id="39"/>
         <w:r>
           <w:t xml:space="preserve">, </w:t>
         </w:r>
       </w:ins>
-      <w:ins w:id="44" w:author="Marek Mateják" w:date="2015-07-09T11:15:00Z">
+      <w:ins w:id="46" w:author="Marek Mateják" w:date="2015-07-09T11:15:00Z">
         <w:r>
           <w:t>C</w:t>
         </w:r>
       </w:ins>
-      <w:ins w:id="45" w:author="Marek Mateják" w:date="2015-07-09T11:14:00Z">
+      <w:ins w:id="47" w:author="Marek Mateják" w:date="2015-07-09T11:14:00Z">
         <w:r>
           <w:t xml:space="preserve">onnector for substance: </w:t>
         </w:r>
       </w:ins>
       <w:proofErr w:type="spellStart"/>
-      <w:ins w:id="46" w:author="Marek Mateják" w:date="2015-07-09T01:34:00Z">
+      <w:ins w:id="48" w:author="Marek Mateják" w:date="2015-07-09T01:34:00Z">
         <w:r>
           <w:t>Substance</w:t>
         </w:r>
       </w:ins>
-      <w:ins w:id="47" w:author="Marek Mateják" w:date="2015-07-09T11:14:00Z">
+      <w:ins w:id="49" w:author="Marek Mateják" w:date="2015-07-09T11:14:00Z">
         <w:r>
           <w:t>P</w:t>
         </w:r>
       </w:ins>
-      <w:ins w:id="48" w:author="Marek Mateják" w:date="2015-07-09T01:34:00Z">
+      <w:ins w:id="50" w:author="Marek Mateják" w:date="2015-07-09T01:34:00Z">
         <w:r>
           <w:t>ort</w:t>
         </w:r>
       </w:ins>
-      <w:bookmarkEnd w:id="38"/>
+      <w:bookmarkEnd w:id="40"/>
       <w:proofErr w:type="spellEnd"/>
-      <w:ins w:id="49" w:author="Marek Mateják" w:date="2015-07-09T01:41:00Z">
+      <w:ins w:id="51" w:author="Marek Mateják" w:date="2015-07-09T01:41:00Z">
         <w:r>
           <w:t xml:space="preserve">  </w:t>
         </w:r>
       </w:ins>
-      <w:ins w:id="50" w:author="Marek Mateják" w:date="2015-07-09T01:40:00Z">
+      <w:ins w:id="52" w:author="Marek Mateják" w:date="2015-07-09T01:40:00Z">
         <w:r>
           <w:t xml:space="preserve"> </w:t>
         </w:r>
@@ -1437,7 +1450,7 @@
                       <a:blip r:embed="rId9" cstate="print">
                         <a:extLst>
                           <a:ext uri="{28A0092B-C50C-407E-A947-70E740481C1C}">
-                            <a14:useLocalDpi xmlns:a14="http://schemas.microsoft.com/office/drawing/2010/main" xmlns:wps="http://schemas.microsoft.com/office/word/2010/wordprocessingShape" xmlns:wpi="http://schemas.microsoft.com/office/word/2010/wordprocessingInk" xmlns:wpg="http://schemas.microsoft.com/office/word/2010/wordprocessingGroup" xmlns:w15="http://schemas.microsoft.com/office/word/2012/wordml" xmlns:w14="http://schemas.microsoft.com/office/word/2010/wordml" xmlns:w="http://schemas.openxmlformats.org/wordprocessingml/2006/main" xmlns:w10="urn:schemas-microsoft-com:office:word" xmlns:wp14="http://schemas.microsoft.com/office/word/2010/wordprocessingDrawing" xmlns:v="urn:schemas-microsoft-com:vml" xmlns:o="urn:schemas-microsoft-com:office:office" xmlns:mc="http://schemas.openxmlformats.org/markup-compatibility/2006" xmlns:wpc="http://schemas.microsoft.com/office/word/2010/wordprocessingCanvas" xmlns="" val="0"/>
+                            <a14:useLocalDpi xmlns="" xmlns:wpc="http://schemas.microsoft.com/office/word/2010/wordprocessingCanvas" xmlns:mc="http://schemas.openxmlformats.org/markup-compatibility/2006" xmlns:o="urn:schemas-microsoft-com:office:office" xmlns:v="urn:schemas-microsoft-com:vml" xmlns:wp14="http://schemas.microsoft.com/office/word/2010/wordprocessingDrawing" xmlns:w10="urn:schemas-microsoft-com:office:word" xmlns:w="http://schemas.openxmlformats.org/wordprocessingml/2006/main" xmlns:w14="http://schemas.microsoft.com/office/word/2010/wordml" xmlns:w15="http://schemas.microsoft.com/office/word/2012/wordml" xmlns:wpg="http://schemas.microsoft.com/office/word/2010/wordprocessingGroup" xmlns:wpi="http://schemas.microsoft.com/office/word/2010/wordprocessingInk" xmlns:wps="http://schemas.microsoft.com/office/word/2010/wordprocessingShape" xmlns:a14="http://schemas.microsoft.com/office/drawing/2010/main" val="0"/>
                           </a:ext>
                         </a:extLst>
                       </a:blip>
@@ -1468,7 +1481,7 @@
         <w:tblW w:w="0" w:type="auto"/>
         <w:tblInd w:w="108" w:type="dxa"/>
         <w:tblLook w:val="04A0"/>
-        <w:tblPrChange w:id="51" w:author="Marek Mateják" w:date="2015-07-09T10:54:00Z">
+        <w:tblPrChange w:id="53" w:author="Marek Mateják" w:date="2015-07-09T10:54:00Z">
           <w:tblPr>
             <w:tblStyle w:val="Mkatabulky"/>
             <w:tblW w:w="0" w:type="auto"/>
@@ -1479,7 +1492,7 @@
       <w:tblGrid>
         <w:gridCol w:w="2410"/>
         <w:gridCol w:w="2299"/>
-        <w:tblGridChange w:id="52">
+        <w:tblGridChange w:id="54">
           <w:tblGrid>
             <w:gridCol w:w="2408"/>
             <w:gridCol w:w="2409"/>
@@ -1488,7 +1501,7 @@
       </w:tblGrid>
       <w:tr>
         <w:trPr>
-          <w:ins w:id="53" w:author="Marek Mateják" w:date="2015-07-09T01:30:00Z"/>
+          <w:ins w:id="55" w:author="Marek Mateják" w:date="2015-07-09T01:30:00Z"/>
         </w:trPr>
         <w:tc>
           <w:tcPr>
@@ -1496,7 +1509,7 @@
             <w:tcBorders>
               <w:bottom w:val="single" w:sz="4" w:space="0" w:color="000000" w:themeColor="text1"/>
             </w:tcBorders>
-            <w:tcPrChange w:id="54" w:author="Marek Mateják" w:date="2015-07-09T10:54:00Z">
+            <w:tcPrChange w:id="56" w:author="Marek Mateják" w:date="2015-07-09T10:54:00Z">
               <w:tcPr>
                 <w:tcW w:w="2408" w:type="dxa"/>
               </w:tcPr>
@@ -1508,19 +1521,19 @@
               <w:ind w:firstLine="0"/>
               <w:jc w:val="center"/>
               <w:rPr>
-                <w:ins w:id="55" w:author="Marek Mateják" w:date="2015-07-09T01:30:00Z"/>
+                <w:ins w:id="57" w:author="Marek Mateják" w:date="2015-07-09T01:30:00Z"/>
                 <w:b/>
                 <w:lang w:val="en-US"/>
-                <w:rPrChange w:id="56" w:author="Marek Mateják" w:date="2015-07-09T01:36:00Z">
+                <w:rPrChange w:id="58" w:author="Marek Mateják" w:date="2015-07-09T01:36:00Z">
                   <w:rPr>
-                    <w:ins w:id="57" w:author="Marek Mateják" w:date="2015-07-09T01:30:00Z"/>
+                    <w:ins w:id="59" w:author="Marek Mateják" w:date="2015-07-09T01:30:00Z"/>
                     <w:rFonts w:ascii="Times New Roman" w:eastAsia="Times New Roman" w:hAnsi="Times New Roman" w:cs="Times New Roman"/>
                     <w:szCs w:val="24"/>
                     <w:lang w:val="en-US" w:eastAsia="en-US"/>
                   </w:rPr>
                 </w:rPrChange>
               </w:rPr>
-              <w:pPrChange w:id="58" w:author="Marek Mateják" w:date="2015-07-09T01:36:00Z">
+              <w:pPrChange w:id="60" w:author="Marek Mateják" w:date="2015-07-09T01:36:00Z">
                 <w:pPr>
                   <w:pStyle w:val="BodyTextIndented"/>
                   <w:ind w:firstLine="0"/>
@@ -1528,11 +1541,11 @@
               </w:pPrChange>
             </w:pPr>
             <w:proofErr w:type="spellStart"/>
-            <w:ins w:id="59" w:author="Marek Mateják" w:date="2015-07-09T01:32:00Z">
+            <w:ins w:id="61" w:author="Marek Mateják" w:date="2015-07-09T01:32:00Z">
               <w:r>
                 <w:rPr>
                   <w:b/>
-                  <w:rPrChange w:id="60" w:author="Marek Mateják" w:date="2015-07-09T01:36:00Z">
+                  <w:rPrChange w:id="62" w:author="Marek Mateják" w:date="2015-07-09T01:36:00Z">
                     <w:rPr/>
                   </w:rPrChange>
                 </w:rPr>
@@ -1548,7 +1561,7 @@
             <w:tcBorders>
               <w:bottom w:val="single" w:sz="4" w:space="0" w:color="000000" w:themeColor="text1"/>
             </w:tcBorders>
-            <w:tcPrChange w:id="61" w:author="Marek Mateják" w:date="2015-07-09T10:54:00Z">
+            <w:tcPrChange w:id="63" w:author="Marek Mateják" w:date="2015-07-09T10:54:00Z">
               <w:tcPr>
                 <w:tcW w:w="2409" w:type="dxa"/>
               </w:tcPr>
@@ -1560,19 +1573,19 @@
               <w:ind w:firstLine="0"/>
               <w:jc w:val="center"/>
               <w:rPr>
-                <w:ins w:id="62" w:author="Marek Mateják" w:date="2015-07-09T01:30:00Z"/>
+                <w:ins w:id="64" w:author="Marek Mateják" w:date="2015-07-09T01:30:00Z"/>
                 <w:b/>
                 <w:lang w:val="en-US"/>
-                <w:rPrChange w:id="63" w:author="Marek Mateják" w:date="2015-07-09T01:36:00Z">
+                <w:rPrChange w:id="65" w:author="Marek Mateják" w:date="2015-07-09T01:36:00Z">
                   <w:rPr>
-                    <w:ins w:id="64" w:author="Marek Mateják" w:date="2015-07-09T01:30:00Z"/>
+                    <w:ins w:id="66" w:author="Marek Mateják" w:date="2015-07-09T01:30:00Z"/>
                     <w:rFonts w:ascii="Times New Roman" w:eastAsia="Times New Roman" w:hAnsi="Times New Roman" w:cs="Times New Roman"/>
                     <w:szCs w:val="24"/>
                     <w:lang w:val="en-US" w:eastAsia="en-US"/>
                   </w:rPr>
                 </w:rPrChange>
               </w:rPr>
-              <w:pPrChange w:id="65" w:author="Marek Mateják" w:date="2015-07-09T01:36:00Z">
+              <w:pPrChange w:id="67" w:author="Marek Mateják" w:date="2015-07-09T01:36:00Z">
                 <w:pPr>
                   <w:pStyle w:val="BodyTextIndented"/>
                   <w:ind w:firstLine="0"/>
@@ -1580,11 +1593,11 @@
               </w:pPrChange>
             </w:pPr>
             <w:proofErr w:type="spellStart"/>
-            <w:ins w:id="66" w:author="Marek Mateják" w:date="2015-07-09T01:32:00Z">
+            <w:ins w:id="68" w:author="Marek Mateják" w:date="2015-07-09T01:32:00Z">
               <w:r>
                 <w:rPr>
                   <w:b/>
-                  <w:rPrChange w:id="67" w:author="Marek Mateják" w:date="2015-07-09T01:36:00Z">
+                  <w:rPrChange w:id="69" w:author="Marek Mateják" w:date="2015-07-09T01:36:00Z">
                     <w:rPr/>
                   </w:rPrChange>
                 </w:rPr>
@@ -1597,7 +1610,7 @@
       </w:tr>
       <w:tr>
         <w:trPr>
-          <w:ins w:id="68" w:author="Marek Mateják" w:date="2015-07-09T01:30:00Z"/>
+          <w:ins w:id="70" w:author="Marek Mateják" w:date="2015-07-09T01:30:00Z"/>
         </w:trPr>
         <w:tc>
           <w:tcPr>
@@ -1606,7 +1619,7 @@
               <w:bottom w:val="single" w:sz="4" w:space="0" w:color="auto"/>
               <w:right w:val="single" w:sz="4" w:space="0" w:color="auto"/>
             </w:tcBorders>
-            <w:tcPrChange w:id="69" w:author="Marek Mateják" w:date="2015-07-09T10:56:00Z">
+            <w:tcPrChange w:id="71" w:author="Marek Mateják" w:date="2015-07-09T10:56:00Z">
               <w:tcPr>
                 <w:tcW w:w="2408" w:type="dxa"/>
               </w:tcPr>
@@ -1618,18 +1631,18 @@
               <w:ind w:firstLine="0"/>
               <w:jc w:val="center"/>
               <w:rPr>
-                <w:ins w:id="70" w:author="Marek Mateják" w:date="2015-07-09T01:30:00Z"/>
+                <w:ins w:id="72" w:author="Marek Mateják" w:date="2015-07-09T01:30:00Z"/>
                 <w:lang w:val="en-US"/>
-                <w:rPrChange w:id="71" w:author="Marek Mateják" w:date="2015-07-09T01:36:00Z">
+                <w:rPrChange w:id="73" w:author="Marek Mateják" w:date="2015-07-09T01:36:00Z">
                   <w:rPr>
-                    <w:ins w:id="72" w:author="Marek Mateják" w:date="2015-07-09T01:30:00Z"/>
+                    <w:ins w:id="74" w:author="Marek Mateják" w:date="2015-07-09T01:30:00Z"/>
                     <w:rFonts w:ascii="Times New Roman" w:eastAsia="Times New Roman" w:hAnsi="Times New Roman" w:cs="Times New Roman"/>
                     <w:szCs w:val="24"/>
                     <w:lang w:val="en-US" w:eastAsia="en-US"/>
                   </w:rPr>
                 </w:rPrChange>
               </w:rPr>
-              <w:pPrChange w:id="73" w:author="Marek Mateják" w:date="2015-07-09T10:57:00Z">
+              <w:pPrChange w:id="75" w:author="Marek Mateják" w:date="2015-07-09T10:57:00Z">
                 <w:pPr>
                   <w:pStyle w:val="BodyTextIndented"/>
                   <w:ind w:firstLine="0"/>
@@ -1637,11 +1650,11 @@
               </w:pPrChange>
             </w:pPr>
             <w:proofErr w:type="spellStart"/>
-            <w:ins w:id="74" w:author="Marek Mateják" w:date="2015-07-09T01:30:00Z">
+            <w:ins w:id="76" w:author="Marek Mateják" w:date="2015-07-09T01:30:00Z">
               <w:r>
                 <w:rPr>
                   <w:i/>
-                  <w:rPrChange w:id="75" w:author="Marek Mateják" w:date="2015-07-09T11:13:00Z">
+                  <w:rPrChange w:id="77" w:author="Marek Mateják" w:date="2015-07-09T11:13:00Z">
                     <w:rPr/>
                   </w:rPrChange>
                 </w:rPr>
@@ -1651,18 +1664,18 @@
               <w:r>
                 <w:rPr>
                   <w:i/>
-                  <w:rPrChange w:id="76" w:author="Marek Mateják" w:date="2015-07-09T11:13:00Z">
+                  <w:rPrChange w:id="78" w:author="Marek Mateják" w:date="2015-07-09T11:13:00Z">
                     <w:rPr/>
                   </w:rPrChange>
                 </w:rPr>
                 <w:t xml:space="preserve"> potential</w:t>
               </w:r>
             </w:ins>
-            <w:ins w:id="77" w:author="Marek Mateják" w:date="2015-07-09T01:31:00Z">
+            <w:ins w:id="79" w:author="Marek Mateják" w:date="2015-07-09T01:31:00Z">
               <w:r>
                 <w:rPr>
                   <w:i/>
-                  <w:rPrChange w:id="78" w:author="Marek Mateják" w:date="2015-07-09T11:13:00Z">
+                  <w:rPrChange w:id="80" w:author="Marek Mateják" w:date="2015-07-09T11:13:00Z">
                     <w:rPr/>
                   </w:rPrChange>
                 </w:rPr>
@@ -1670,27 +1683,7 @@
               </w:r>
             </w:ins>
             <w:proofErr w:type="spellStart"/>
-            <w:ins w:id="79" w:author="Marek Mateják" w:date="2015-07-09T10:55:00Z">
-              <w:r>
-                <w:rPr>
-                  <w:i/>
-                  <w:rPrChange w:id="80" w:author="Marek Mateják" w:date="2015-07-09T11:13:00Z">
-                    <w:rPr/>
-                  </w:rPrChange>
-                </w:rPr>
-                <w:t>of</w:t>
-              </w:r>
-              <w:proofErr w:type="spellEnd"/>
-              <w:r>
-                <w:rPr>
-                  <w:i/>
-                  <w:rPrChange w:id="81" w:author="Marek Mateják" w:date="2015-07-09T11:13:00Z">
-                    <w:rPr/>
-                  </w:rPrChange>
-                </w:rPr>
-                <w:t xml:space="preserve"> </w:t>
-              </w:r>
-              <w:proofErr w:type="spellStart"/>
+            <w:ins w:id="81" w:author="Marek Mateják" w:date="2015-07-09T10:55:00Z">
               <w:r>
                 <w:rPr>
                   <w:i/>
@@ -1698,7 +1691,7 @@
                     <w:rPr/>
                   </w:rPrChange>
                 </w:rPr>
-                <w:t>the</w:t>
+                <w:t>of</w:t>
               </w:r>
               <w:proofErr w:type="spellEnd"/>
               <w:r>
@@ -1715,6 +1708,26 @@
                 <w:rPr>
                   <w:i/>
                   <w:rPrChange w:id="84" w:author="Marek Mateják" w:date="2015-07-09T11:13:00Z">
+                    <w:rPr/>
+                  </w:rPrChange>
+                </w:rPr>
+                <w:t>the</w:t>
+              </w:r>
+              <w:proofErr w:type="spellEnd"/>
+              <w:r>
+                <w:rPr>
+                  <w:i/>
+                  <w:rPrChange w:id="85" w:author="Marek Mateják" w:date="2015-07-09T11:13:00Z">
+                    <w:rPr/>
+                  </w:rPrChange>
+                </w:rPr>
+                <w:t xml:space="preserve"> </w:t>
+              </w:r>
+              <w:proofErr w:type="spellStart"/>
+              <w:r>
+                <w:rPr>
+                  <w:i/>
+                  <w:rPrChange w:id="86" w:author="Marek Mateják" w:date="2015-07-09T11:13:00Z">
                     <w:rPr/>
                   </w:rPrChange>
                 </w:rPr>
@@ -1749,7 +1762,7 @@
               <w:left w:val="single" w:sz="4" w:space="0" w:color="auto"/>
               <w:bottom w:val="single" w:sz="4" w:space="0" w:color="auto"/>
             </w:tcBorders>
-            <w:tcPrChange w:id="85" w:author="Marek Mateják" w:date="2015-07-09T10:56:00Z">
+            <w:tcPrChange w:id="87" w:author="Marek Mateják" w:date="2015-07-09T10:56:00Z">
               <w:tcPr>
                 <w:tcW w:w="2409" w:type="dxa"/>
               </w:tcPr>
@@ -1761,25 +1774,25 @@
               <w:ind w:firstLine="0"/>
               <w:jc w:val="center"/>
               <w:rPr>
-                <w:ins w:id="86" w:author="Marek Mateják" w:date="2015-07-09T01:30:00Z"/>
+                <w:ins w:id="88" w:author="Marek Mateják" w:date="2015-07-09T01:30:00Z"/>
                 <w:lang w:val="en-US"/>
-                <w:rPrChange w:id="87" w:author="Marek Mateják" w:date="2015-07-09T01:36:00Z">
+                <w:rPrChange w:id="89" w:author="Marek Mateják" w:date="2015-07-09T01:36:00Z">
                   <w:rPr>
-                    <w:ins w:id="88" w:author="Marek Mateják" w:date="2015-07-09T01:30:00Z"/>
+                    <w:ins w:id="90" w:author="Marek Mateják" w:date="2015-07-09T01:30:00Z"/>
                     <w:rFonts w:ascii="Times New Roman" w:eastAsia="Times New Roman" w:hAnsi="Times New Roman" w:cs="Times New Roman"/>
                     <w:szCs w:val="24"/>
                     <w:lang w:val="en-US" w:eastAsia="en-US"/>
                   </w:rPr>
                 </w:rPrChange>
               </w:rPr>
-              <w:pPrChange w:id="89" w:author="Marek Mateják" w:date="2015-07-09T11:14:00Z">
+              <w:pPrChange w:id="91" w:author="Marek Mateják" w:date="2015-07-09T11:14:00Z">
                 <w:pPr>
                   <w:pStyle w:val="BodyTextIndented"/>
                   <w:ind w:firstLine="0"/>
                 </w:pPr>
               </w:pPrChange>
             </w:pPr>
-            <w:ins w:id="90" w:author="Marek Mateják" w:date="2015-07-09T11:13:00Z">
+            <w:ins w:id="92" w:author="Marek Mateják" w:date="2015-07-09T11:13:00Z">
               <w:r>
                 <w:rPr>
                   <w:i/>
@@ -1789,11 +1802,11 @@
               </w:r>
             </w:ins>
             <w:proofErr w:type="spellStart"/>
-            <w:ins w:id="91" w:author="Marek Mateják" w:date="2015-07-09T01:30:00Z">
+            <w:ins w:id="93" w:author="Marek Mateják" w:date="2015-07-09T01:30:00Z">
               <w:r>
                 <w:rPr>
                   <w:i/>
-                  <w:rPrChange w:id="92" w:author="Marek Mateják" w:date="2015-07-09T11:13:00Z">
+                  <w:rPrChange w:id="94" w:author="Marek Mateják" w:date="2015-07-09T11:13:00Z">
                     <w:rPr/>
                   </w:rPrChange>
                 </w:rPr>
@@ -1803,7 +1816,7 @@
               <w:r>
                 <w:rPr>
                   <w:i/>
-                  <w:rPrChange w:id="93" w:author="Marek Mateják" w:date="2015-07-09T11:13:00Z">
+                  <w:rPrChange w:id="95" w:author="Marek Mateják" w:date="2015-07-09T11:13:00Z">
                     <w:rPr/>
                   </w:rPrChange>
                 </w:rPr>
@@ -1813,7 +1826,7 @@
               <w:r>
                 <w:rPr>
                   <w:i/>
-                  <w:rPrChange w:id="94" w:author="Marek Mateják" w:date="2015-07-09T11:13:00Z">
+                  <w:rPrChange w:id="96" w:author="Marek Mateják" w:date="2015-07-09T11:13:00Z">
                     <w:rPr/>
                   </w:rPrChange>
                 </w:rPr>
@@ -1821,7 +1834,7 @@
               </w:r>
             </w:ins>
             <w:proofErr w:type="spellEnd"/>
-            <w:ins w:id="95" w:author="Marek Mateják" w:date="2015-07-09T11:13:00Z">
+            <w:ins w:id="97" w:author="Marek Mateják" w:date="2015-07-09T11:13:00Z">
               <w:r>
                 <w:rPr>
                   <w:i/>
@@ -1830,7 +1843,7 @@
                 <w:t xml:space="preserve"> of the substance </w:t>
               </w:r>
             </w:ins>
-            <w:ins w:id="96" w:author="Marek Mateják" w:date="2015-07-09T10:56:00Z">
+            <w:ins w:id="98" w:author="Marek Mateják" w:date="2015-07-09T10:56:00Z">
               <w:r>
                 <w:rPr>
                   <w:lang w:val="en-US"/>
@@ -1859,9 +1872,9 @@
         <w:pStyle w:val="BodyTextIndented"/>
         <w:ind w:firstLine="0"/>
         <w:rPr>
-          <w:del w:id="97" w:author="Marek Mateják" w:date="2015-07-09T10:48:00Z"/>
+          <w:del w:id="99" w:author="Marek Mateják" w:date="2015-07-09T10:48:00Z"/>
         </w:rPr>
-        <w:pPrChange w:id="98" w:author="Marek Mateják" w:date="2015-07-09T10:48:00Z">
+        <w:pPrChange w:id="100" w:author="Marek Mateják" w:date="2015-07-09T10:48:00Z">
           <w:pPr>
             <w:pStyle w:val="Body"/>
           </w:pPr>
@@ -1873,15 +1886,15 @@
         <w:pStyle w:val="BodyTextIndented"/>
         <w:spacing w:before="240" w:after="240"/>
         <w:rPr>
-          <w:ins w:id="99" w:author="Marek Mateják" w:date="2015-07-09T10:47:00Z"/>
+          <w:ins w:id="101" w:author="Marek Mateják" w:date="2015-07-09T10:47:00Z"/>
         </w:rPr>
-        <w:pPrChange w:id="100" w:author="Marek Mateják" w:date="2015-07-09T10:49:00Z">
+        <w:pPrChange w:id="102" w:author="Marek Mateják" w:date="2015-07-09T10:49:00Z">
           <w:pPr>
             <w:pStyle w:val="BodyTextIndented"/>
           </w:pPr>
         </w:pPrChange>
       </w:pPr>
-      <w:ins w:id="101" w:author="Marek Mateják" w:date="2015-07-09T10:34:00Z">
+      <w:ins w:id="103" w:author="Marek Mateják" w:date="2015-07-09T10:34:00Z">
         <w:r>
           <w:t xml:space="preserve">In the </w:t>
         </w:r>
@@ -1892,7 +1905,7 @@
           <w:t>hemical library, we carefully selected only the fundamental definitions from physical chemistry and thermodynamics to derive other known chemical relations</w:t>
         </w:r>
       </w:ins>
-      <w:ins w:id="102" w:author="Marek Mateják" w:date="2015-07-09T10:35:00Z">
+      <w:ins w:id="104" w:author="Marek Mateják" w:date="2015-07-09T10:35:00Z">
         <w:r>
           <w:t xml:space="preserve"> </w:t>
         </w:r>
@@ -1903,7 +1916,7 @@
       <w:r>
         <w:instrText xml:space="preserve"> ADDIN EN.CITE &lt;EndNote&gt;&lt;Cite&gt;&lt;Author&gt;Mortimer&lt;/Author&gt;&lt;Year&gt;2008&lt;/Year&gt;&lt;RecNum&gt;153&lt;/RecNum&gt;&lt;DisplayText&gt;[8]&lt;/DisplayText&gt;&lt;record&gt;&lt;rec-number&gt;153&lt;/rec-number&gt;&lt;foreign-keys&gt;&lt;key app="EN" db-id="d0dwe9waf0pe0uepr2avvaz0x2f5sx9rw00x" timestamp="1431901204"&gt;153&lt;/key&gt;&lt;/foreign-keys&gt;&lt;ref-type name="Aggregated Database"&gt;55&lt;/ref-type&gt;&lt;contributors&gt;&lt;authors&gt;&lt;author&gt;Mortimer, Robert G.&lt;/author&gt;&lt;/authors&gt;&lt;secondary-authors&gt;&lt;author&gt;Mortimer, Robert G.&lt;/author&gt;&lt;/secondary-authors&gt;&lt;/contributors&gt;&lt;titles&gt;&lt;title&gt;Physical Chemistry (Third Edition)&lt;/title&gt;&lt;/titles&gt;&lt;pages&gt;1-1385&lt;/pages&gt;&lt;dates&gt;&lt;year&gt;2008&lt;/year&gt;&lt;/dates&gt;&lt;pub-location&gt;Burlington&lt;/pub-location&gt;&lt;publisher&gt;Academic Press&lt;/publisher&gt;&lt;isbn&gt;9780080878591&lt;/isbn&gt;&lt;urls&gt;&lt;related-urls&gt;&lt;url&gt;http://ruangbacafmipa.staff.ub.ac.id/files/2012/02/ebooksclub.org__Physical_Chemistry__Third_Edition.pdf&lt;/url&gt;&lt;/related-urls&gt;&lt;/urls&gt;&lt;/record&gt;&lt;/Cite&gt;&lt;/EndNote&gt;</w:instrText>
       </w:r>
-      <w:ins w:id="103" w:author="Marek Mateják" w:date="2015-07-09T10:35:00Z">
+      <w:ins w:id="105" w:author="Marek Mateják" w:date="2015-07-09T10:35:00Z">
         <w:r>
           <w:fldChar w:fldCharType="separate"/>
         </w:r>
@@ -1914,12 +1927,12 @@
         </w:rPr>
         <w:t>[8]</w:t>
       </w:r>
-      <w:ins w:id="104" w:author="Marek Mateják" w:date="2015-07-09T10:35:00Z">
+      <w:ins w:id="106" w:author="Marek Mateják" w:date="2015-07-09T10:35:00Z">
         <w:r>
           <w:fldChar w:fldCharType="end"/>
         </w:r>
       </w:ins>
-      <w:ins w:id="105" w:author="Marek Mateják" w:date="2015-07-09T10:34:00Z">
+      <w:ins w:id="107" w:author="Marek Mateják" w:date="2015-07-09T10:34:00Z">
         <w:r>
           <w:t xml:space="preserve">. For example, physical chemistry defines an electrochemical potential </w:t>
         </w:r>
@@ -1929,7 +1942,7 @@
           <m:accPr>
             <m:chr m:val="̅"/>
             <m:ctrlPr>
-              <w:ins w:id="106" w:author="Marek Mateják" w:date="2015-07-09T10:41:00Z">
+              <w:ins w:id="108" w:author="Marek Mateják" w:date="2015-07-09T10:41:00Z">
                 <w:rPr>
                   <w:rFonts w:ascii="Cambria Math" w:hAnsi="Cambria Math"/>
                   <w:b/>
@@ -1942,7 +1955,7 @@
             <m:sSub>
               <m:sSubPr>
                 <m:ctrlPr>
-                  <w:ins w:id="107" w:author="Marek Mateják" w:date="2015-07-09T10:41:00Z">
+                  <w:ins w:id="109" w:author="Marek Mateják" w:date="2015-07-09T10:41:00Z">
                     <w:rPr>
                       <w:rFonts w:ascii="Cambria Math" w:hAnsi="Cambria Math"/>
                       <w:b/>
@@ -1952,7 +1965,7 @@
                 </m:ctrlPr>
               </m:sSubPr>
               <m:e>
-                <w:ins w:id="108" w:author="Marek Mateják" w:date="2015-07-09T10:41:00Z">
+                <w:ins w:id="110" w:author="Marek Mateják" w:date="2015-07-09T10:41:00Z">
                   <m:r>
                     <m:rPr>
                       <m:sty m:val="bi"/>
@@ -1965,7 +1978,7 @@
                 </w:ins>
               </m:e>
               <m:sub>
-                <w:ins w:id="109" w:author="Marek Mateják" w:date="2015-07-09T10:41:00Z">
+                <w:ins w:id="111" w:author="Marek Mateják" w:date="2015-07-09T10:41:00Z">
                   <m:r>
                     <m:rPr>
                       <m:sty m:val="bi"/>
@@ -1981,7 +1994,7 @@
           </m:e>
         </m:acc>
       </m:oMath>
-      <w:ins w:id="110" w:author="Marek Mateják" w:date="2015-07-09T10:41:00Z">
+      <w:ins w:id="112" w:author="Marek Mateják" w:date="2015-07-09T10:41:00Z">
         <w:r>
           <w:rPr>
             <w:b/>
@@ -1989,17 +2002,17 @@
           <w:t xml:space="preserve"> </w:t>
         </w:r>
       </w:ins>
-      <w:ins w:id="111" w:author="Marek Mateják" w:date="2015-07-09T11:04:00Z">
+      <w:ins w:id="113" w:author="Marek Mateják" w:date="2015-07-09T11:04:00Z">
         <w:r>
           <w:t xml:space="preserve">(Eq.1) </w:t>
         </w:r>
       </w:ins>
-      <w:ins w:id="112" w:author="Marek Mateják" w:date="2015-07-09T10:34:00Z">
+      <w:ins w:id="114" w:author="Marek Mateják" w:date="2015-07-09T10:34:00Z">
         <w:r>
           <w:t>for each chemical substance</w:t>
         </w:r>
       </w:ins>
-      <w:ins w:id="113" w:author="Marek Mateják" w:date="2015-07-09T11:04:00Z">
+      <w:ins w:id="115" w:author="Marek Mateják" w:date="2015-07-09T11:04:00Z">
         <w:r>
           <w:t xml:space="preserve"> </w:t>
         </w:r>
@@ -2007,14 +2020,14 @@
           <w:rPr>
             <w:b/>
             <w:i/>
-            <w:rPrChange w:id="114" w:author="Marek Mateják" w:date="2015-07-09T11:04:00Z">
+            <w:rPrChange w:id="116" w:author="Marek Mateják" w:date="2015-07-09T11:04:00Z">
               <w:rPr/>
             </w:rPrChange>
           </w:rPr>
           <w:t>j</w:t>
         </w:r>
       </w:ins>
-      <w:ins w:id="115" w:author="Marek Mateják" w:date="2015-07-09T10:34:00Z">
+      <w:ins w:id="117" w:author="Marek Mateják" w:date="2015-07-09T10:34:00Z">
         <w:r>
           <w:t xml:space="preserve"> in a homogeneous chemical solution as the composition of a</w:t>
         </w:r>
@@ -2025,7 +2038,7 @@
           <w:t xml:space="preserve"> pure substance</w:t>
         </w:r>
       </w:ins>
-      <w:ins w:id="116" w:author="Marek Mateják" w:date="2015-07-09T10:42:00Z">
+      <w:ins w:id="118" w:author="Marek Mateják" w:date="2015-07-09T10:42:00Z">
         <w:r>
           <w:t xml:space="preserve"> </w:t>
         </w:r>
@@ -2076,12 +2089,12 @@
           </m:sSubSup>
         </m:oMath>
       </w:ins>
-      <w:ins w:id="117" w:author="Marek Mateják" w:date="2015-07-09T10:34:00Z">
+      <w:ins w:id="119" w:author="Marek Mateják" w:date="2015-07-09T10:34:00Z">
         <w:r>
           <w:t xml:space="preserve"> (typically tabulated as free molar Gibbs energy of formation), a chemical dissolution component of molar energy</w:t>
         </w:r>
       </w:ins>
-      <w:ins w:id="118" w:author="Marek Mateják" w:date="2015-07-09T10:42:00Z">
+      <w:ins w:id="120" w:author="Marek Mateják" w:date="2015-07-09T10:42:00Z">
         <w:r>
           <w:t xml:space="preserve"> </w:t>
         </w:r>
@@ -2150,17 +2163,17 @@
           </m:d>
         </m:oMath>
       </w:ins>
-      <w:ins w:id="119" w:author="Marek Mateják" w:date="2015-07-09T10:34:00Z">
+      <w:ins w:id="121" w:author="Marek Mateják" w:date="2015-07-09T10:34:00Z">
         <w:r>
           <w:t xml:space="preserve"> (reflecting the </w:t>
         </w:r>
       </w:ins>
-      <w:ins w:id="120" w:author="Marek Mateják" w:date="2015-07-09T10:44:00Z">
+      <w:ins w:id="122" w:author="Marek Mateják" w:date="2015-07-09T10:44:00Z">
         <w:r>
           <w:t xml:space="preserve">mole-fraction based activity </w:t>
         </w:r>
       </w:ins>
-      <w:ins w:id="121" w:author="Marek Mateják" w:date="2015-07-09T10:34:00Z">
+      <w:ins w:id="123" w:author="Marek Mateják" w:date="2015-07-09T10:34:00Z">
         <w:r>
           <w:t xml:space="preserve">of the substance </w:t>
         </w:r>
@@ -2169,7 +2182,7 @@
         <m:sSub>
           <m:sSubPr>
             <m:ctrlPr>
-              <w:ins w:id="122" w:author="Marek Mateják" w:date="2015-07-09T10:44:00Z">
+              <w:ins w:id="124" w:author="Marek Mateják" w:date="2015-07-09T10:44:00Z">
                 <w:rPr>
                   <w:rFonts w:ascii="Cambria Math" w:hAnsi="Cambria Math"/>
                   <w:b/>
@@ -2179,7 +2192,7 @@
             </m:ctrlPr>
           </m:sSubPr>
           <m:e>
-            <w:ins w:id="123" w:author="Marek Mateják" w:date="2015-07-09T10:44:00Z">
+            <w:ins w:id="125" w:author="Marek Mateják" w:date="2015-07-09T10:44:00Z">
               <m:r>
                 <m:rPr>
                   <m:sty m:val="bi"/>
@@ -2192,7 +2205,7 @@
             </w:ins>
           </m:e>
           <m:sub>
-            <w:ins w:id="124" w:author="Marek Mateják" w:date="2015-07-09T10:44:00Z">
+            <w:ins w:id="126" w:author="Marek Mateják" w:date="2015-07-09T10:44:00Z">
               <m:r>
                 <m:rPr>
                   <m:sty m:val="bi"/>
@@ -2206,7 +2219,7 @@
           </m:sub>
         </m:sSub>
       </m:oMath>
-      <w:ins w:id="125" w:author="Marek Mateják" w:date="2015-07-09T10:44:00Z">
+      <w:ins w:id="127" w:author="Marek Mateják" w:date="2015-07-09T10:44:00Z">
         <w:r>
           <w:rPr>
             <w:b/>
@@ -2214,13 +2227,13 @@
           <w:t xml:space="preserve"> </w:t>
         </w:r>
       </w:ins>
-      <w:ins w:id="126" w:author="Marek Mateják" w:date="2015-07-09T10:34:00Z">
+      <w:ins w:id="128" w:author="Marek Mateják" w:date="2015-07-09T10:34:00Z">
         <w:r>
           <w:t xml:space="preserve">in the solution) and an electrical component of the molar energy </w:t>
         </w:r>
       </w:ins>
       <m:oMath>
-        <w:ins w:id="127" w:author="Marek Mateják" w:date="2015-07-09T10:42:00Z">
+        <w:ins w:id="129" w:author="Marek Mateják" w:date="2015-07-09T10:42:00Z">
           <m:r>
             <m:rPr>
               <m:sty m:val="p"/>
@@ -2240,7 +2253,7 @@
         <m:sSub>
           <m:sSubPr>
             <m:ctrlPr>
-              <w:ins w:id="128" w:author="Marek Mateják" w:date="2015-07-09T10:42:00Z">
+              <w:ins w:id="130" w:author="Marek Mateják" w:date="2015-07-09T10:42:00Z">
                 <w:rPr>
                   <w:rFonts w:ascii="Cambria Math" w:hAnsi="Cambria Math"/>
                   <w:i/>
@@ -2249,7 +2262,7 @@
             </m:ctrlPr>
           </m:sSubPr>
           <m:e>
-            <w:ins w:id="129" w:author="Marek Mateják" w:date="2015-07-09T10:42:00Z">
+            <w:ins w:id="131" w:author="Marek Mateják" w:date="2015-07-09T10:42:00Z">
               <m:r>
                 <w:rPr>
                   <w:rFonts w:ascii="Cambria Math" w:hAnsi="Cambria Math"/>
@@ -2259,7 +2272,7 @@
             </w:ins>
           </m:e>
           <m:sub>
-            <w:ins w:id="130" w:author="Marek Mateják" w:date="2015-07-09T10:42:00Z">
+            <w:ins w:id="132" w:author="Marek Mateják" w:date="2015-07-09T10:42:00Z">
               <m:r>
                 <w:rPr>
                   <w:rFonts w:ascii="Cambria Math" w:hAnsi="Cambria Math"/>
@@ -2269,7 +2282,7 @@
             </w:ins>
           </m:sub>
         </m:sSub>
-        <w:ins w:id="131" w:author="Marek Mateják" w:date="2015-07-09T10:42:00Z">
+        <w:ins w:id="133" w:author="Marek Mateják" w:date="2015-07-09T10:42:00Z">
           <m:r>
             <w:rPr>
               <w:rFonts w:ascii="Cambria Math" w:hAnsi="Cambria Math"/>
@@ -2278,27 +2291,27 @@
           </m:r>
         </w:ins>
       </m:oMath>
-      <w:ins w:id="132" w:author="Marek Mateják" w:date="2015-07-09T10:42:00Z">
+      <w:ins w:id="134" w:author="Marek Mateják" w:date="2015-07-09T10:42:00Z">
         <w:r>
           <w:t xml:space="preserve"> </w:t>
         </w:r>
       </w:ins>
-      <w:ins w:id="133" w:author="Marek Mateják" w:date="2015-07-09T10:34:00Z">
+      <w:ins w:id="135" w:author="Marek Mateják" w:date="2015-07-09T10:34:00Z">
         <w:r>
           <w:t>(</w:t>
         </w:r>
       </w:ins>
-      <w:ins w:id="134" w:author="Marek Mateják" w:date="2015-07-09T10:43:00Z">
+      <w:ins w:id="136" w:author="Marek Mateják" w:date="2015-07-09T10:43:00Z">
         <w:r>
           <w:t xml:space="preserve">for substances with charge </w:t>
         </w:r>
       </w:ins>
-      <w:ins w:id="135" w:author="Marek Mateják" w:date="2015-07-09T11:18:00Z">
+      <w:ins w:id="137" w:author="Marek Mateják" w:date="2015-07-09T11:18:00Z">
         <w:r>
           <w:t>number</w:t>
         </w:r>
       </w:ins>
-      <w:ins w:id="136" w:author="Marek Mateják" w:date="2015-07-09T10:44:00Z">
+      <w:ins w:id="138" w:author="Marek Mateják" w:date="2015-07-09T10:44:00Z">
         <w:r>
           <w:t xml:space="preserve"> </w:t>
         </w:r>
@@ -2338,17 +2351,17 @@
           </m:sSub>
         </m:oMath>
       </w:ins>
-      <w:ins w:id="137" w:author="Marek Mateják" w:date="2015-07-09T10:43:00Z">
+      <w:ins w:id="139" w:author="Marek Mateják" w:date="2015-07-09T10:43:00Z">
         <w:r>
           <w:t xml:space="preserve"> </w:t>
         </w:r>
       </w:ins>
-      <w:ins w:id="138" w:author="Marek Mateják" w:date="2015-07-09T10:34:00Z">
+      <w:ins w:id="140" w:author="Marek Mateják" w:date="2015-07-09T10:34:00Z">
         <w:r>
           <w:t>in the solution with non-zero electrical potential</w:t>
         </w:r>
       </w:ins>
-      <w:ins w:id="139" w:author="Marek Mateják" w:date="2015-07-09T10:42:00Z">
+      <w:ins w:id="141" w:author="Marek Mateják" w:date="2015-07-09T10:42:00Z">
         <w:r>
           <w:t xml:space="preserve"> </w:t>
         </w:r>
@@ -2364,12 +2377,12 @@
           </m:r>
         </m:oMath>
       </w:ins>
-      <w:ins w:id="140" w:author="Marek Mateják" w:date="2015-07-09T10:34:00Z">
+      <w:ins w:id="142" w:author="Marek Mateják" w:date="2015-07-09T10:34:00Z">
         <w:r>
           <w:t>)</w:t>
         </w:r>
       </w:ins>
-      <w:ins w:id="141" w:author="Marek Mateják" w:date="2015-07-09T10:45:00Z">
+      <w:ins w:id="143" w:author="Marek Mateják" w:date="2015-07-09T10:45:00Z">
         <w:r>
           <w:t xml:space="preserve">, where </w:t>
         </w:r>
@@ -2377,7 +2390,7 @@
           <w:rPr>
             <w:b/>
             <w:i/>
-            <w:rPrChange w:id="142" w:author="Marek Mateják" w:date="2015-07-09T10:50:00Z">
+            <w:rPrChange w:id="144" w:author="Marek Mateják" w:date="2015-07-09T10:50:00Z">
               <w:rPr/>
             </w:rPrChange>
           </w:rPr>
@@ -2389,7 +2402,7 @@
         <w:r>
           <w:rPr>
             <w:b/>
-            <w:rPrChange w:id="143" w:author="Marek Mateják" w:date="2015-07-09T10:50:00Z">
+            <w:rPrChange w:id="145" w:author="Marek Mateják" w:date="2015-07-09T10:50:00Z">
               <w:rPr/>
             </w:rPrChange>
           </w:rPr>
@@ -2401,7 +2414,7 @@
         <w:r>
           <w:rPr>
             <w:b/>
-            <w:rPrChange w:id="144" w:author="Marek Mateják" w:date="2015-07-09T10:50:00Z">
+            <w:rPrChange w:id="146" w:author="Marek Mateják" w:date="2015-07-09T10:50:00Z">
               <w:rPr/>
             </w:rPrChange>
           </w:rPr>
@@ -2411,12 +2424,12 @@
           <w:t xml:space="preserve"> is </w:t>
         </w:r>
       </w:ins>
-      <w:ins w:id="145" w:author="Marek Mateják" w:date="2015-07-09T10:46:00Z">
+      <w:ins w:id="147" w:author="Marek Mateják" w:date="2015-07-09T10:46:00Z">
         <w:r>
           <w:t>Faraday’s constant</w:t>
         </w:r>
       </w:ins>
-      <w:ins w:id="146" w:author="Marek Mateják" w:date="2015-07-09T10:48:00Z">
+      <w:ins w:id="148" w:author="Marek Mateják" w:date="2015-07-09T10:48:00Z">
         <w:r>
           <w:t xml:space="preserve"> (</w:t>
         </w:r>
@@ -2427,7 +2440,7 @@
           <w:t>1)</w:t>
         </w:r>
       </w:ins>
-      <w:ins w:id="147" w:author="Marek Mateják" w:date="2015-07-09T10:34:00Z">
+      <w:ins w:id="149" w:author="Marek Mateják" w:date="2015-07-09T10:34:00Z">
         <w:r>
           <w:t>.</w:t>
         </w:r>
@@ -2446,7 +2459,7 @@
           <w:insideV w:val="none" w:sz="0" w:space="0" w:color="auto"/>
         </w:tblBorders>
         <w:tblLook w:val="04A0"/>
-        <w:tblPrChange w:id="148" w:author="Marek Mateják" w:date="2015-07-09T11:05:00Z">
+        <w:tblPrChange w:id="150" w:author="Marek Mateják" w:date="2015-07-09T11:05:00Z">
           <w:tblPr>
             <w:tblStyle w:val="Mkatabulky"/>
             <w:tblW w:w="0" w:type="auto"/>
@@ -2457,7 +2470,7 @@
       <w:tblGrid>
         <w:gridCol w:w="3794"/>
         <w:gridCol w:w="1023"/>
-        <w:tblGridChange w:id="149">
+        <w:tblGridChange w:id="151">
           <w:tblGrid>
             <w:gridCol w:w="2408"/>
             <w:gridCol w:w="2409"/>
@@ -2467,13 +2480,13 @@
       <w:tr>
         <w:trPr>
           <w:trHeight w:val="416"/>
-          <w:ins w:id="150" w:author="Marek Mateják" w:date="2015-07-09T10:47:00Z"/>
+          <w:ins w:id="152" w:author="Marek Mateják" w:date="2015-07-09T10:47:00Z"/>
         </w:trPr>
         <w:tc>
           <w:tcPr>
             <w:tcW w:w="3794" w:type="dxa"/>
             <w:vAlign w:val="center"/>
-            <w:tcPrChange w:id="151" w:author="Marek Mateják" w:date="2015-07-09T11:05:00Z">
+            <w:tcPrChange w:id="153" w:author="Marek Mateják" w:date="2015-07-09T11:05:00Z">
               <w:tcPr>
                 <w:tcW w:w="2408" w:type="dxa"/>
               </w:tcPr>
@@ -2484,18 +2497,18 @@
               <w:pStyle w:val="BodyTextIndented"/>
               <w:jc w:val="center"/>
               <w:rPr>
-                <w:ins w:id="152" w:author="Marek Mateják" w:date="2015-07-09T10:47:00Z"/>
+                <w:ins w:id="154" w:author="Marek Mateják" w:date="2015-07-09T10:47:00Z"/>
                 <w:b/>
-                <w:rPrChange w:id="153" w:author="Marek Mateják" w:date="2015-07-09T10:47:00Z">
+                <w:rPrChange w:id="155" w:author="Marek Mateják" w:date="2015-07-09T10:47:00Z">
                   <w:rPr>
-                    <w:ins w:id="154" w:author="Marek Mateják" w:date="2015-07-09T10:47:00Z"/>
+                    <w:ins w:id="156" w:author="Marek Mateják" w:date="2015-07-09T10:47:00Z"/>
                     <w:rFonts w:ascii="Times New Roman" w:eastAsia="Times New Roman" w:hAnsi="Times New Roman" w:cs="Times New Roman"/>
                     <w:szCs w:val="24"/>
                     <w:lang w:val="en-US" w:eastAsia="en-US"/>
                   </w:rPr>
                 </w:rPrChange>
               </w:rPr>
-              <w:pPrChange w:id="155" w:author="Marek Mateják" w:date="2015-07-09T11:05:00Z">
+              <w:pPrChange w:id="157" w:author="Marek Mateják" w:date="2015-07-09T11:05:00Z">
                 <w:pPr>
                   <w:pStyle w:val="BodyTextIndented"/>
                   <w:ind w:firstLine="0"/>
@@ -2508,7 +2521,7 @@
                   <m:accPr>
                     <m:chr m:val="̅"/>
                     <m:ctrlPr>
-                      <w:ins w:id="156" w:author="Marek Mateják" w:date="2015-07-09T10:47:00Z">
+                      <w:ins w:id="158" w:author="Marek Mateják" w:date="2015-07-09T10:47:00Z">
                         <w:rPr>
                           <w:rFonts w:ascii="Cambria Math" w:eastAsia="Times New Roman" w:hAnsi="Cambria Math" w:cs="Times New Roman"/>
                           <w:b/>
@@ -2523,7 +2536,7 @@
                     <m:sSub>
                       <m:sSubPr>
                         <m:ctrlPr>
-                          <w:ins w:id="157" w:author="Marek Mateják" w:date="2015-07-09T10:47:00Z">
+                          <w:ins w:id="159" w:author="Marek Mateják" w:date="2015-07-09T10:47:00Z">
                             <w:rPr>
                               <w:rFonts w:ascii="Cambria Math" w:hAnsi="Cambria Math"/>
                               <w:b/>
@@ -2533,7 +2546,7 @@
                         </m:ctrlPr>
                       </m:sSubPr>
                       <m:e>
-                        <w:ins w:id="158" w:author="Marek Mateják" w:date="2015-07-09T10:47:00Z">
+                        <w:ins w:id="160" w:author="Marek Mateják" w:date="2015-07-09T10:47:00Z">
                           <m:r>
                             <m:rPr>
                               <m:sty m:val="bi"/>
@@ -2546,7 +2559,7 @@
                         </w:ins>
                       </m:e>
                       <m:sub>
-                        <w:ins w:id="159" w:author="Marek Mateják" w:date="2015-07-09T10:47:00Z">
+                        <w:ins w:id="161" w:author="Marek Mateják" w:date="2015-07-09T10:47:00Z">
                           <m:r>
                             <m:rPr>
                               <m:sty m:val="bi"/>
@@ -2561,7 +2574,7 @@
                     </m:sSub>
                   </m:e>
                 </m:acc>
-                <w:ins w:id="160" w:author="Marek Mateják" w:date="2015-07-09T10:47:00Z">
+                <w:ins w:id="162" w:author="Marek Mateják" w:date="2015-07-09T10:47:00Z">
                   <m:r>
                     <m:rPr>
                       <m:sty m:val="bi"/>
@@ -2575,7 +2588,7 @@
                 <m:sSubSup>
                   <m:sSubSupPr>
                     <m:ctrlPr>
-                      <w:ins w:id="161" w:author="Marek Mateják" w:date="2015-07-09T10:47:00Z">
+                      <w:ins w:id="163" w:author="Marek Mateják" w:date="2015-07-09T10:47:00Z">
                         <w:rPr>
                           <w:rFonts w:ascii="Cambria Math" w:hAnsi="Cambria Math"/>
                           <w:b/>
@@ -2585,7 +2598,7 @@
                     </m:ctrlPr>
                   </m:sSubSupPr>
                   <m:e>
-                    <w:ins w:id="162" w:author="Marek Mateják" w:date="2015-07-09T10:47:00Z">
+                    <w:ins w:id="164" w:author="Marek Mateják" w:date="2015-07-09T10:47:00Z">
                       <m:r>
                         <m:rPr>
                           <m:sty m:val="bi"/>
@@ -2598,7 +2611,7 @@
                     </w:ins>
                   </m:e>
                   <m:sub>
-                    <w:ins w:id="163" w:author="Marek Mateják" w:date="2015-07-09T10:47:00Z">
+                    <w:ins w:id="165" w:author="Marek Mateják" w:date="2015-07-09T10:47:00Z">
                       <m:r>
                         <m:rPr>
                           <m:sty m:val="bi"/>
@@ -2611,7 +2624,7 @@
                     </w:ins>
                   </m:sub>
                   <m:sup>
-                    <w:ins w:id="164" w:author="Marek Mateják" w:date="2015-07-09T10:47:00Z">
+                    <w:ins w:id="166" w:author="Marek Mateják" w:date="2015-07-09T10:47:00Z">
                       <m:r>
                         <m:rPr>
                           <m:sty m:val="bi"/>
@@ -2624,7 +2637,7 @@
                     </w:ins>
                   </m:sup>
                 </m:sSubSup>
-                <w:ins w:id="165" w:author="Marek Mateják" w:date="2015-07-09T10:47:00Z">
+                <w:ins w:id="167" w:author="Marek Mateják" w:date="2015-07-09T10:47:00Z">
                   <m:r>
                     <m:rPr>
                       <m:sty m:val="bi"/>
@@ -2665,7 +2678,7 @@
                 <m:d>
                   <m:dPr>
                     <m:ctrlPr>
-                      <w:ins w:id="166" w:author="Marek Mateják" w:date="2015-07-09T10:47:00Z">
+                      <w:ins w:id="168" w:author="Marek Mateják" w:date="2015-07-09T10:47:00Z">
                         <w:rPr>
                           <w:rFonts w:ascii="Cambria Math" w:hAnsi="Cambria Math"/>
                           <w:b/>
@@ -2678,7 +2691,7 @@
                     <m:sSub>
                       <m:sSubPr>
                         <m:ctrlPr>
-                          <w:ins w:id="167" w:author="Marek Mateják" w:date="2015-07-09T10:47:00Z">
+                          <w:ins w:id="169" w:author="Marek Mateják" w:date="2015-07-09T10:47:00Z">
                             <w:rPr>
                               <w:rFonts w:ascii="Cambria Math" w:hAnsi="Cambria Math"/>
                               <w:b/>
@@ -2688,7 +2701,7 @@
                         </m:ctrlPr>
                       </m:sSubPr>
                       <m:e>
-                        <w:ins w:id="168" w:author="Marek Mateják" w:date="2015-07-09T10:47:00Z">
+                        <w:ins w:id="170" w:author="Marek Mateják" w:date="2015-07-09T10:47:00Z">
                           <m:r>
                             <m:rPr>
                               <m:sty m:val="bi"/>
@@ -2701,7 +2714,7 @@
                         </w:ins>
                       </m:e>
                       <m:sub>
-                        <w:ins w:id="169" w:author="Marek Mateják" w:date="2015-07-09T10:47:00Z">
+                        <w:ins w:id="171" w:author="Marek Mateják" w:date="2015-07-09T10:47:00Z">
                           <m:r>
                             <m:rPr>
                               <m:sty m:val="bi"/>
@@ -2716,7 +2729,7 @@
                     </m:sSub>
                   </m:e>
                 </m:d>
-                <w:ins w:id="170" w:author="Marek Mateják" w:date="2015-07-09T10:47:00Z">
+                <w:ins w:id="172" w:author="Marek Mateják" w:date="2015-07-09T10:47:00Z">
                   <m:r>
                     <m:rPr>
                       <m:sty m:val="bi"/>
@@ -2748,7 +2761,7 @@
                 <m:sSub>
                   <m:sSubPr>
                     <m:ctrlPr>
-                      <w:ins w:id="171" w:author="Marek Mateják" w:date="2015-07-09T10:47:00Z">
+                      <w:ins w:id="173" w:author="Marek Mateják" w:date="2015-07-09T10:47:00Z">
                         <w:rPr>
                           <w:rFonts w:ascii="Cambria Math" w:hAnsi="Cambria Math"/>
                           <w:b/>
@@ -2758,7 +2771,7 @@
                     </m:ctrlPr>
                   </m:sSubPr>
                   <m:e>
-                    <w:ins w:id="172" w:author="Marek Mateják" w:date="2015-07-09T10:47:00Z">
+                    <w:ins w:id="174" w:author="Marek Mateják" w:date="2015-07-09T10:47:00Z">
                       <m:r>
                         <m:rPr>
                           <m:sty m:val="bi"/>
@@ -2771,7 +2784,7 @@
                     </w:ins>
                   </m:e>
                   <m:sub>
-                    <w:ins w:id="173" w:author="Marek Mateják" w:date="2015-07-09T10:47:00Z">
+                    <w:ins w:id="175" w:author="Marek Mateják" w:date="2015-07-09T10:47:00Z">
                       <m:r>
                         <m:rPr>
                           <m:sty m:val="bi"/>
@@ -2784,7 +2797,7 @@
                     </w:ins>
                   </m:sub>
                 </m:sSub>
-                <w:ins w:id="174" w:author="Marek Mateják" w:date="2015-07-09T10:47:00Z">
+                <w:ins w:id="176" w:author="Marek Mateják" w:date="2015-07-09T10:47:00Z">
                   <m:r>
                     <m:rPr>
                       <m:sty m:val="bi"/>
@@ -2803,7 +2816,7 @@
           <w:tcPr>
             <w:tcW w:w="1023" w:type="dxa"/>
             <w:vAlign w:val="center"/>
-            <w:tcPrChange w:id="175" w:author="Marek Mateják" w:date="2015-07-09T11:05:00Z">
+            <w:tcPrChange w:id="177" w:author="Marek Mateják" w:date="2015-07-09T11:05:00Z">
               <w:tcPr>
                 <w:tcW w:w="2409" w:type="dxa"/>
               </w:tcPr>
@@ -2815,12 +2828,12 @@
               <w:ind w:firstLine="0"/>
               <w:jc w:val="center"/>
               <w:rPr>
-                <w:ins w:id="176" w:author="Marek Mateják" w:date="2015-07-09T10:47:00Z"/>
+                <w:ins w:id="178" w:author="Marek Mateják" w:date="2015-07-09T10:47:00Z"/>
                 <w:rFonts w:ascii="Times New Roman" w:eastAsia="Times New Roman" w:hAnsi="Times New Roman" w:cs="Times New Roman"/>
                 <w:szCs w:val="24"/>
                 <w:lang w:val="en-US" w:eastAsia="en-US"/>
               </w:rPr>
-              <w:pPrChange w:id="177" w:author="Marek Mateják" w:date="2015-07-09T11:05:00Z">
+              <w:pPrChange w:id="179" w:author="Marek Mateják" w:date="2015-07-09T11:05:00Z">
                 <w:pPr>
                   <w:pStyle w:val="BodyTextIndented"/>
                   <w:ind w:firstLine="0"/>
@@ -2828,7 +2841,7 @@
               </w:pPrChange>
             </w:pPr>
             <w:proofErr w:type="spellStart"/>
-            <w:ins w:id="178" w:author="Marek Mateják" w:date="2015-07-09T10:47:00Z">
+            <w:ins w:id="180" w:author="Marek Mateják" w:date="2015-07-09T10:47:00Z">
               <w:r>
                 <w:t>Eq</w:t>
               </w:r>
@@ -2846,19 +2859,18 @@
         <w:pStyle w:val="BodyTextIndented"/>
         <w:spacing w:before="240"/>
         <w:ind w:firstLine="0"/>
-        <w:pPrChange w:id="179" w:author="Marek Mateják" w:date="2015-07-15T16:01:00Z">
+        <w:pPrChange w:id="181" w:author="Marek Mateják" w:date="2015-07-15T16:01:00Z">
           <w:pPr>
             <w:pStyle w:val="BodyTextIndented"/>
           </w:pPr>
         </w:pPrChange>
       </w:pPr>
-      <w:ins w:id="180" w:author="Marek Mateják" w:date="2015-07-09T10:34:00Z">
-        <w:r>
-          <w:lastRenderedPageBreak/>
+      <w:ins w:id="182" w:author="Marek Mateják" w:date="2015-07-09T10:34:00Z">
+        <w:r>
           <w:t>The relative energy of the pure substance</w:t>
         </w:r>
       </w:ins>
-      <w:ins w:id="181" w:author="Marek Mateják" w:date="2015-07-09T10:51:00Z">
+      <w:ins w:id="183" w:author="Marek Mateják" w:date="2015-07-09T10:51:00Z">
         <w:r>
           <w:t xml:space="preserve"> </w:t>
         </w:r>
@@ -2899,7 +2911,7 @@
           </m:sSubSup>
         </m:oMath>
       </w:ins>
-      <w:ins w:id="182" w:author="Marek Mateják" w:date="2015-07-09T10:34:00Z">
+      <w:ins w:id="184" w:author="Marek Mateják" w:date="2015-07-09T10:34:00Z">
         <w:r>
           <w:t xml:space="preserve"> must be compatible with all tabulated equilibrium coefficients: for example, equilibrium coefficients of chemical reactions (as expressed by the free Gibbs energy of the reaction), Henry’s coefficient for gas dissolution equilibrium, Raoult’s vapor pressure equilibrium</w:t>
         </w:r>
@@ -2915,7 +2927,11 @@
           <w:t xml:space="preserve"> reactions </w:t>
         </w:r>
         <w:r>
-          <w:t xml:space="preserve">and so on. These known relations do not need to be explicitly written in code because they are the results of algebraic manipulation of the implemented relations, as we mathematically proved during development. Therefore, in this way the </w:t>
+          <w:t xml:space="preserve">and so on. These </w:t>
+        </w:r>
+        <w:r>
+          <w:lastRenderedPageBreak/>
+          <w:t xml:space="preserve">known relations do not need to be explicitly written in code because they are the results of algebraic manipulation of the implemented relations, as we mathematically proved during development. Therefore, in this way the </w:t>
         </w:r>
         <w:r>
           <w:t>C</w:t>
@@ -2972,7 +2988,7 @@
           <w:t xml:space="preserve">Gibbs energies of substances can also be </w:t>
         </w:r>
       </w:ins>
-      <w:ins w:id="183" w:author="Marek Mateják" w:date="2015-07-15T16:00:00Z">
+      <w:ins w:id="185" w:author="Marek Mateják" w:date="2015-07-15T16:00:00Z">
         <w:r>
           <w:t xml:space="preserve">applied to </w:t>
         </w:r>
@@ -2992,14 +3008,10 @@
           <w:t>chemical process</w:t>
         </w:r>
         <w:r>
-          <w:t xml:space="preserve">, since this heat energy is automatically derived from the substance </w:t>
-        </w:r>
-        <w:r>
-          <w:lastRenderedPageBreak/>
-          <w:t>definitions.</w:t>
+          <w:t>, since this heat energy is automatically derived from the substance definitions.</w:t>
         </w:r>
       </w:ins>
-      <w:del w:id="184" w:author="Marek Mateják" w:date="2015-07-09T10:32:00Z">
+      <w:del w:id="186" w:author="Marek Mateják" w:date="2015-07-09T10:32:00Z">
         <w:r>
           <w:delText>This new chemical library</w:delText>
         </w:r>
@@ -3286,7 +3298,7 @@
         <w:pStyle w:val="BodyTextIndented"/>
         <w:ind w:firstLine="232"/>
         <w:rPr>
-          <w:del w:id="185" w:author="Marek Mateják" w:date="2015-07-15T16:01:00Z"/>
+          <w:del w:id="187" w:author="Marek Mateják" w:date="2015-07-15T16:01:00Z"/>
         </w:rPr>
         <w:sectPr>
           <w:type w:val="continuous"/>
@@ -3357,7 +3369,7 @@
         <w:t>glomerular</w:t>
       </w:r>
       <w:proofErr w:type="spellEnd"/>
-      <w:ins w:id="186" w:author="filip" w:date="2015-07-15T20:23:00Z">
+      <w:ins w:id="188" w:author="filip" w:date="2015-07-15T20:23:00Z">
         <w:r>
           <w:t xml:space="preserve"> </w:t>
         </w:r>
@@ -3368,21 +3380,20 @@
         <w:pStyle w:val="BodyTextIndented"/>
         <w:ind w:firstLine="232"/>
         <w:rPr>
-          <w:del w:id="187" w:author="Marek Mateják" w:date="2015-07-09T11:07:00Z"/>
+          <w:del w:id="189" w:author="Marek Mateják" w:date="2015-07-09T11:07:00Z"/>
           <w:rStyle w:val="FigureCaptionChar"/>
           <w:sz w:val="20"/>
           <w:szCs w:val="20"/>
         </w:rPr>
-        <w:pPrChange w:id="188" w:author="Marek Mateják" w:date="2015-07-15T16:03:00Z">
+        <w:pPrChange w:id="190" w:author="Marek Mateják" w:date="2015-07-15T16:03:00Z">
           <w:pPr>
             <w:pStyle w:val="BodyTextIndented"/>
             <w:ind w:firstLine="720"/>
           </w:pPr>
         </w:pPrChange>
       </w:pPr>
-      <w:del w:id="189" w:author="Marek Mateják" w:date="2015-07-09T11:07:00Z">
-        <w:r>
-          <w:lastRenderedPageBreak/>
+      <w:del w:id="191" w:author="Marek Mateják" w:date="2015-07-09T11:07:00Z">
+        <w:r>
           <w:delText xml:space="preserve"> </w:delText>
         </w:r>
         <w:r>
@@ -3456,11 +3467,11 @@
         <w:pStyle w:val="BodyTextIndented"/>
         <w:ind w:firstLine="232"/>
         <w:rPr>
-          <w:del w:id="190" w:author="Marek Mateják" w:date="2015-07-09T11:07:00Z"/>
+          <w:del w:id="192" w:author="Marek Mateják" w:date="2015-07-09T11:07:00Z"/>
           <w:rStyle w:val="FigureCaptionChar"/>
           <w:sz w:val="24"/>
         </w:rPr>
-        <w:pPrChange w:id="191" w:author="Marek Mateják" w:date="2015-07-15T16:03:00Z">
+        <w:pPrChange w:id="193" w:author="Marek Mateják" w:date="2015-07-15T16:03:00Z">
           <w:pPr>
             <w:pStyle w:val="BodyTextIndented"/>
             <w:ind w:firstLine="720"/>
@@ -3473,7 +3484,7 @@
         <w:pStyle w:val="BodyTextIndented"/>
         <w:ind w:firstLine="232"/>
         <w:rPr>
-          <w:del w:id="192" w:author="Marek Mateják" w:date="2015-07-09T11:07:00Z"/>
+          <w:del w:id="194" w:author="Marek Mateják" w:date="2015-07-09T11:07:00Z"/>
           <w:rStyle w:val="FigureCaptionChar"/>
         </w:rPr>
         <w:sectPr>
@@ -3489,7 +3500,7 @@
       <w:pPr>
         <w:pStyle w:val="BodyTextIndented"/>
         <w:ind w:firstLine="232"/>
-        <w:pPrChange w:id="193" w:author="Marek Mateják" w:date="2015-07-15T16:03:00Z">
+        <w:pPrChange w:id="195" w:author="Marek Mateják" w:date="2015-07-15T16:03:00Z">
           <w:pPr>
             <w:pStyle w:val="BodyTextIndented"/>
             <w:ind w:firstLine="720"/>
@@ -3498,7 +3509,6 @@
       </w:pPr>
       <w:proofErr w:type="gramStart"/>
       <w:r>
-        <w:lastRenderedPageBreak/>
         <w:t>membrane</w:t>
       </w:r>
       <w:proofErr w:type="gramEnd"/>
@@ -3513,11 +3523,11 @@
       <w:r>
         <w:t xml:space="preserve">  membranes. </w:t>
       </w:r>
-      <w:del w:id="194" w:author="Marek Mateják" w:date="2015-07-09T11:09:00Z">
+      <w:del w:id="196" w:author="Marek Mateják" w:date="2015-07-09T11:09:00Z">
         <w:r>
           <w:rPr>
             <w:highlight w:val="yellow"/>
-            <w:rPrChange w:id="195" w:author="Marek Mateják" w:date="2015-07-09T11:09:00Z">
+            <w:rPrChange w:id="197" w:author="Marek Mateják" w:date="2015-07-09T11:09:00Z">
               <w:rPr/>
             </w:rPrChange>
           </w:rPr>
@@ -3559,10 +3569,10 @@
       <w:pPr>
         <w:pStyle w:val="BodyTextIndented"/>
         <w:rPr>
-          <w:ins w:id="196" w:author="kofrlab" w:date="2015-06-18T21:33:00Z"/>
+          <w:ins w:id="198" w:author="kofrlab" w:date="2015-06-18T21:33:00Z"/>
         </w:rPr>
       </w:pPr>
-      <w:ins w:id="197" w:author="filip" w:date="2015-07-15T18:46:00Z">
+      <w:ins w:id="199" w:author="filip" w:date="2015-07-15T18:46:00Z">
         <w:r>
           <w:rPr>
             <w:noProof/>
@@ -3580,20 +3590,20 @@
                       <w:pStyle w:val="BodyTextIndented"/>
                       <w:jc w:val="left"/>
                       <w:rPr>
-                        <w:del w:id="198" w:author="filip" w:date="2015-07-15T18:46:00Z"/>
+                        <w:del w:id="200" w:author="filip" w:date="2015-07-15T18:46:00Z"/>
                         <w:rStyle w:val="FigureCaptionChar"/>
                         <w:sz w:val="20"/>
                         <w:szCs w:val="20"/>
                       </w:rPr>
-                      <w:pPrChange w:id="199" w:author="filip" w:date="2015-07-15T19:40:00Z">
+                      <w:pPrChange w:id="201" w:author="filip" w:date="2015-07-15T19:40:00Z">
                         <w:pPr>
                           <w:pStyle w:val="BodyTextIndented"/>
                         </w:pPr>
                       </w:pPrChange>
                     </w:pPr>
-                    <w:moveToRangeStart w:id="200" w:author="filip" w:date="2015-07-15T18:46:00Z" w:name="move424749314"/>
+                    <w:moveToRangeStart w:id="202" w:author="filip" w:date="2015-07-15T18:46:00Z" w:name="move424749314"/>
                     <w:proofErr w:type="gramStart"/>
-                    <w:moveTo w:id="201" w:author="filip" w:date="2015-07-15T18:46:00Z">
+                    <w:moveTo w:id="203" w:author="filip" w:date="2015-07-15T18:46:00Z">
                       <w:r>
                         <w:rPr>
                           <w:b/>
@@ -3686,12 +3696,12 @@
                       </w:r>
                     </w:moveTo>
                   </w:p>
-                  <w:moveToRangeEnd w:id="200"/>
+                  <w:moveToRangeEnd w:id="202"/>
                   <w:p>
                     <w:pPr>
                       <w:pStyle w:val="BodyTextIndented"/>
                       <w:jc w:val="left"/>
-                      <w:pPrChange w:id="202" w:author="filip" w:date="2015-07-15T19:40:00Z">
+                      <w:pPrChange w:id="204" w:author="filip" w:date="2015-07-15T19:40:00Z">
                         <w:pPr>
                           <w:pStyle w:val="BodyTextIndented"/>
                         </w:pPr>
@@ -3705,7 +3715,7 @@
           </w:pict>
         </w:r>
       </w:ins>
-      <w:ins w:id="203" w:author="filip" w:date="2015-07-15T18:47:00Z">
+      <w:ins w:id="205" w:author="filip" w:date="2015-07-15T18:47:00Z">
         <w:r>
           <w:rPr>
             <w:noProof/>
@@ -3875,7 +3885,7 @@
       <w:r>
         <w:t xml:space="preserve"> in any type of</w:t>
       </w:r>
-      <w:ins w:id="204" w:author="Marek Mateják" w:date="2015-07-08T20:52:00Z">
+      <w:ins w:id="206" w:author="Marek Mateják" w:date="2015-07-08T20:52:00Z">
         <w:r>
           <w:t xml:space="preserve"> homogenous chemical</w:t>
         </w:r>
@@ -3931,12 +3941,25 @@
         <w:t>s</w:t>
       </w:r>
       <w:r>
-        <w:t>, which really simplify the implementation</w:t>
+        <w:t xml:space="preserve">, which </w:t>
+      </w:r>
+      <w:ins w:id="207" w:author="kofrlab" w:date="2015-08-02T10:22:00Z">
+        <w:r>
+          <w:t xml:space="preserve">significantly </w:t>
+        </w:r>
+      </w:ins>
+      <w:del w:id="208" w:author="kofrlab" w:date="2015-08-02T10:21:00Z">
+        <w:r>
+          <w:delText xml:space="preserve">really </w:delText>
+        </w:r>
+      </w:del>
+      <w:r>
+        <w:t>simplify the implementation</w:t>
       </w:r>
       <w:r>
         <w:t xml:space="preserve">. </w:t>
       </w:r>
-      <w:del w:id="205" w:author="Marek Mateják" w:date="2015-07-15T16:35:00Z">
+      <w:del w:id="209" w:author="Marek Mateják" w:date="2015-07-15T16:35:00Z">
         <w:r>
           <w:delText>The final product has succeeded</w:delText>
         </w:r>
@@ -3944,8 +3967,8 @@
           <w:delText xml:space="preserve"> our expectations.</w:delText>
         </w:r>
       </w:del>
-      <w:ins w:id="206" w:author="kofrlab" w:date="2015-06-18T21:33:00Z">
-        <w:del w:id="207" w:author="Marek Mateják" w:date="2015-07-15T16:35:00Z">
+      <w:ins w:id="210" w:author="kofrlab" w:date="2015-06-18T21:33:00Z">
+        <w:del w:id="211" w:author="Marek Mateják" w:date="2015-07-15T16:35:00Z">
           <w:r>
             <w:delText xml:space="preserve"> </w:delText>
           </w:r>
@@ -3956,10 +3979,10 @@
       <w:pPr>
         <w:pStyle w:val="BodyTextIndented"/>
         <w:rPr>
-          <w:ins w:id="208" w:author="kofrlab" w:date="2015-06-18T21:33:00Z"/>
+          <w:ins w:id="212" w:author="kofrlab" w:date="2015-06-18T21:33:00Z"/>
         </w:rPr>
       </w:pPr>
-      <w:del w:id="209" w:author="Marek Mateják" w:date="2015-07-08T21:06:00Z">
+      <w:del w:id="213" w:author="Marek Mateják" w:date="2015-07-08T21:06:00Z">
         <w:r>
           <w:rPr>
             <w:noProof/>
@@ -3993,35 +4016,35 @@
           </w:pict>
         </w:r>
       </w:del>
-      <w:ins w:id="210" w:author="kofrlab" w:date="2015-06-18T21:33:00Z">
+      <w:ins w:id="214" w:author="kofrlab" w:date="2015-06-18T21:33:00Z">
         <w:r>
           <w:t xml:space="preserve">The Chemical library is </w:t>
         </w:r>
       </w:ins>
-      <w:ins w:id="211" w:author="kofrlab" w:date="2015-06-18T21:34:00Z">
-        <w:del w:id="212" w:author="Marek Mateják" w:date="2015-07-08T21:08:00Z">
+      <w:ins w:id="215" w:author="kofrlab" w:date="2015-06-18T21:34:00Z">
+        <w:del w:id="216" w:author="Marek Mateják" w:date="2015-07-08T21:08:00Z">
           <w:r>
             <w:delText xml:space="preserve">publicly </w:delText>
           </w:r>
         </w:del>
       </w:ins>
-      <w:ins w:id="213" w:author="Marek Mateják" w:date="2015-07-08T21:07:00Z">
+      <w:ins w:id="217" w:author="Marek Mateják" w:date="2015-07-08T21:07:00Z">
         <w:r>
           <w:t xml:space="preserve">freely </w:t>
         </w:r>
       </w:ins>
-      <w:ins w:id="214" w:author="kofrlab" w:date="2015-06-18T21:34:00Z">
+      <w:ins w:id="218" w:author="kofrlab" w:date="2015-06-18T21:34:00Z">
         <w:r>
           <w:t xml:space="preserve">available </w:t>
         </w:r>
-        <w:del w:id="215" w:author="Marek Mateják" w:date="2015-07-08T21:09:00Z">
+        <w:del w:id="219" w:author="Marek Mateják" w:date="2015-07-08T21:09:00Z">
           <w:r>
             <w:delText xml:space="preserve">as an </w:delText>
           </w:r>
         </w:del>
       </w:ins>
-      <w:ins w:id="216" w:author="kofrlab" w:date="2015-06-18T21:33:00Z">
-        <w:del w:id="217" w:author="Marek Mateják" w:date="2015-07-08T21:09:00Z">
+      <w:ins w:id="220" w:author="kofrlab" w:date="2015-06-18T21:33:00Z">
+        <w:del w:id="221" w:author="Marek Mateják" w:date="2015-07-08T21:09:00Z">
           <w:r>
             <w:delText xml:space="preserve">opensource </w:delText>
           </w:r>
@@ -4030,12 +4053,12 @@
           <w:t>at https://github.com/MarekMatejak/Chemical and is meant to be</w:t>
         </w:r>
       </w:ins>
-      <w:ins w:id="218" w:author="kofrlab" w:date="2015-06-18T21:35:00Z">
+      <w:ins w:id="222" w:author="kofrlab" w:date="2015-06-18T21:35:00Z">
         <w:r>
           <w:t>come</w:t>
         </w:r>
       </w:ins>
-      <w:ins w:id="219" w:author="kofrlab" w:date="2015-06-18T21:33:00Z">
+      <w:ins w:id="223" w:author="kofrlab" w:date="2015-06-18T21:33:00Z">
         <w:r>
           <w:t xml:space="preserve"> a part of </w:t>
         </w:r>
@@ -4048,7 +4071,7 @@
           <w:t xml:space="preserve"> Standard Library</w:t>
         </w:r>
       </w:ins>
-      <w:ins w:id="220" w:author="kofrlab" w:date="2015-06-18T21:35:00Z">
+      <w:ins w:id="224" w:author="kofrlab" w:date="2015-06-18T21:35:00Z">
         <w:r>
           <w:t>.</w:t>
         </w:r>
@@ -4058,15 +4081,14 @@
       <w:pPr>
         <w:pStyle w:val="BodyTextIndented"/>
       </w:pPr>
-      <w:ins w:id="221" w:author="kofrlab" w:date="2015-06-18T21:36:00Z">
-        <w:del w:id="222" w:author="Marek Mateják" w:date="2015-07-15T16:37:00Z">
+      <w:ins w:id="225" w:author="kofrlab" w:date="2015-06-18T21:36:00Z">
+        <w:del w:id="226" w:author="Marek Mateják" w:date="2015-07-15T16:37:00Z">
           <w:r>
-            <w:lastRenderedPageBreak/>
             <w:delText xml:space="preserve">All governing equations are expressed in the code and the most important are explained in the attached draft documentation. </w:delText>
           </w:r>
         </w:del>
       </w:ins>
-      <w:ins w:id="223" w:author="kofrlab" w:date="2015-06-18T21:33:00Z">
+      <w:ins w:id="227" w:author="kofrlab" w:date="2015-06-18T21:33:00Z">
         <w:r>
           <w:t>The model is partially documented directly in the code, more detailed description of the usage, including this article and underlying principles is to be found in attached documents in Documentation folder. This paper shows the main principle and usability of the library on three simple examples.</w:t>
         </w:r>
@@ -4077,7 +4099,7 @@
         <w:pStyle w:val="Nadpis1"/>
         <w:spacing w:before="360"/>
         <w:ind w:left="357" w:hanging="357"/>
-        <w:pPrChange w:id="224" w:author="filip" w:date="2015-07-15T18:48:00Z">
+        <w:pPrChange w:id="228" w:author="filip" w:date="2015-07-15T18:48:00Z">
           <w:pPr>
             <w:pStyle w:val="Nadpis1"/>
           </w:pPr>
@@ -4094,12 +4116,12 @@
       <w:r>
         <w:t xml:space="preserve">The </w:t>
       </w:r>
-      <w:ins w:id="225" w:author="kofrlab" w:date="2015-06-18T13:13:00Z">
+      <w:ins w:id="229" w:author="kofrlab" w:date="2015-06-18T13:13:00Z">
         <w:r>
           <w:t>C</w:t>
         </w:r>
       </w:ins>
-      <w:del w:id="226" w:author="kofrlab" w:date="2015-06-18T13:13:00Z">
+      <w:del w:id="230" w:author="kofrlab" w:date="2015-06-18T13:13:00Z">
         <w:r>
           <w:delText>c</w:delText>
         </w:r>
@@ -4107,7 +4129,7 @@
       <w:r>
         <w:t xml:space="preserve">hemical </w:t>
       </w:r>
-      <w:ins w:id="227" w:author="kofrlab" w:date="2015-06-18T13:13:00Z">
+      <w:ins w:id="231" w:author="kofrlab" w:date="2015-06-18T13:13:00Z">
         <w:r>
           <w:t xml:space="preserve">library </w:t>
         </w:r>
@@ -4352,7 +4374,11 @@
         <w:t>s</w:t>
       </w:r>
       <w:r>
-        <w:t xml:space="preserve"> of the substance, </w:t>
+        <w:t xml:space="preserve"> of </w:t>
+      </w:r>
+      <w:r>
+        <w:lastRenderedPageBreak/>
+        <w:t xml:space="preserve">the substance, </w:t>
       </w:r>
       <w:r>
         <w:t xml:space="preserve">the </w:t>
@@ -4391,11 +4417,7 @@
         <w:t xml:space="preserve"> (if incompressible)</w:t>
       </w:r>
       <w:r>
-        <w:t xml:space="preserve"> </w:t>
-      </w:r>
-      <w:r>
-        <w:lastRenderedPageBreak/>
-        <w:t>— a</w:t>
+        <w:t xml:space="preserve"> — a</w:t>
       </w:r>
       <w:r>
         <w:t xml:space="preserve">ll at </w:t>
@@ -4492,14 +4514,27 @@
       <w:pPr>
         <w:pStyle w:val="BodyTextIndented"/>
         <w:rPr>
-          <w:ins w:id="228" w:author="Marek Mateják" w:date="2015-07-09T01:10:00Z"/>
+          <w:ins w:id="232" w:author="Marek Mateják" w:date="2015-07-09T01:10:00Z"/>
         </w:rPr>
       </w:pPr>
       <w:r>
         <w:t>This setting is typically the most important setting of each chemical model. All equilibrium coefficients</w:t>
       </w:r>
       <w:r>
-        <w:t>, standard voltages, dissolution coefficients, saturated vapor pressures and so on,</w:t>
+        <w:t xml:space="preserve">, standard voltages, dissolution coefficients, saturated vapor pressures </w:t>
+      </w:r>
+      <w:del w:id="233" w:author="kofrlab" w:date="2015-08-02T10:23:00Z">
+        <w:r>
+          <w:delText>and so on</w:delText>
+        </w:r>
+      </w:del>
+      <w:ins w:id="234" w:author="kofrlab" w:date="2015-08-02T10:23:00Z">
+        <w:r>
+          <w:t>etc.</w:t>
+        </w:r>
+      </w:ins>
+      <w:r>
+        <w:t>,</w:t>
       </w:r>
       <w:r>
         <w:t xml:space="preserve"> are automatically solved using the</w:t>
@@ -4562,11 +4597,11 @@
       <w:pPr>
         <w:pStyle w:val="BodyTextIndented"/>
         <w:rPr>
-          <w:ins w:id="229" w:author="Marek Mateják" w:date="2015-07-09T01:14:00Z"/>
-          <w:del w:id="230" w:author="filip" w:date="2015-07-15T18:49:00Z"/>
+          <w:ins w:id="235" w:author="Marek Mateják" w:date="2015-07-09T01:14:00Z"/>
+          <w:del w:id="236" w:author="filip" w:date="2015-07-15T18:49:00Z"/>
         </w:rPr>
       </w:pPr>
-      <w:ins w:id="231" w:author="filip" w:date="2015-07-15T19:03:00Z">
+      <w:ins w:id="237" w:author="filip" w:date="2015-07-15T19:03:00Z">
         <w:r>
           <w:rPr>
             <w:noProof/>
@@ -4621,7 +4656,7 @@
           </w:drawing>
         </w:r>
       </w:ins>
-      <w:ins w:id="232" w:author="filip" w:date="2015-07-15T18:57:00Z">
+      <w:ins w:id="238" w:author="filip" w:date="2015-07-15T18:57:00Z">
         <w:r>
           <w:rPr>
             <w:noProof/>
@@ -4638,16 +4673,16 @@
                         <w:bCs/>
                         <w:sz w:val="20"/>
                         <w:szCs w:val="20"/>
-                        <w:rPrChange w:id="233" w:author="filip" w:date="2015-07-15T18:55:00Z">
+                        <w:rPrChange w:id="239" w:author="filip" w:date="2015-07-15T18:55:00Z">
                           <w:rPr/>
                         </w:rPrChange>
                       </w:rPr>
-                      <w:pPrChange w:id="234" w:author="filip" w:date="2015-07-15T18:55:00Z">
+                      <w:pPrChange w:id="240" w:author="filip" w:date="2015-07-15T18:55:00Z">
                         <w:pPr/>
                       </w:pPrChange>
                     </w:pPr>
                     <w:proofErr w:type="gramStart"/>
-                    <w:ins w:id="235" w:author="filip" w:date="2015-07-15T18:55:00Z">
+                    <w:ins w:id="241" w:author="filip" w:date="2015-07-15T18:55:00Z">
                       <w:r>
                         <w:rPr>
                           <w:b/>
@@ -4746,37 +4781,37 @@
           </w:pict>
         </w:r>
       </w:ins>
-      <w:ins w:id="236" w:author="Marek Mateják" w:date="2015-07-09T10:52:00Z">
+      <w:ins w:id="242" w:author="Marek Mateják" w:date="2015-07-09T10:52:00Z">
         <w:r>
           <w:t>As a result of fundamental relations, t</w:t>
         </w:r>
       </w:ins>
-      <w:ins w:id="237" w:author="Marek Mateják" w:date="2015-07-09T01:10:00Z">
+      <w:ins w:id="243" w:author="Marek Mateják" w:date="2015-07-09T01:10:00Z">
         <w:r>
           <w:t>he solution of chemical substances contains   enthalpy, entropy and internal energy. Th</w:t>
         </w:r>
       </w:ins>
-      <w:ins w:id="238" w:author="Marek Mateják" w:date="2015-07-09T01:11:00Z">
+      <w:ins w:id="244" w:author="Marek Mateják" w:date="2015-07-09T01:11:00Z">
         <w:r>
           <w:t xml:space="preserve">ese properties can be </w:t>
         </w:r>
       </w:ins>
-      <w:ins w:id="239" w:author="filip" w:date="2015-07-15T19:38:00Z">
+      <w:ins w:id="245" w:author="filip" w:date="2015-07-15T19:38:00Z">
         <w:r>
           <w:br/>
         </w:r>
       </w:ins>
-      <w:ins w:id="240" w:author="Marek Mateják" w:date="2015-07-09T01:21:00Z">
+      <w:ins w:id="246" w:author="Marek Mateják" w:date="2015-07-09T01:21:00Z">
         <w:r>
           <w:t>represented also as</w:t>
         </w:r>
       </w:ins>
-      <w:ins w:id="241" w:author="Marek Mateják" w:date="2015-07-09T01:12:00Z">
+      <w:ins w:id="247" w:author="Marek Mateják" w:date="2015-07-09T01:12:00Z">
         <w:r>
           <w:t xml:space="preserve"> Media of MSL 3.2</w:t>
         </w:r>
       </w:ins>
-      <w:ins w:id="242" w:author="Marek Mateják" w:date="2015-07-09T01:17:00Z">
+      <w:ins w:id="248" w:author="Marek Mateják" w:date="2015-07-09T01:17:00Z">
         <w:r>
           <w:t xml:space="preserve"> (e.g. </w:t>
         </w:r>
@@ -4789,68 +4824,72 @@
           <w:t>)</w:t>
         </w:r>
       </w:ins>
-      <w:ins w:id="243" w:author="Marek Mateják" w:date="2015-07-09T01:12:00Z">
+      <w:ins w:id="249" w:author="Marek Mateják" w:date="2015-07-09T01:12:00Z">
         <w:r>
           <w:t xml:space="preserve">. </w:t>
         </w:r>
       </w:ins>
-      <w:ins w:id="244" w:author="Marek Mateják" w:date="2015-07-09T10:52:00Z">
+      <w:ins w:id="250" w:author="Marek Mateják" w:date="2015-07-09T10:52:00Z">
         <w:r>
           <w:t>H</w:t>
         </w:r>
       </w:ins>
-      <w:ins w:id="245" w:author="Marek Mateják" w:date="2015-07-09T01:12:00Z">
+      <w:ins w:id="251" w:author="Marek Mateják" w:date="2015-07-09T01:12:00Z">
         <w:r>
           <w:t>aving</w:t>
         </w:r>
       </w:ins>
-      <w:ins w:id="246" w:author="Marek Mateják" w:date="2015-07-09T01:17:00Z">
-        <w:r>
-          <w:t xml:space="preserve"> solution as</w:t>
+      <w:ins w:id="252" w:author="Marek Mateják" w:date="2015-07-09T01:17:00Z">
+        <w:r>
+          <w:t xml:space="preserve"> solution </w:t>
+        </w:r>
+        <w:r>
+          <w:lastRenderedPageBreak/>
+          <w:t>as</w:t>
         </w:r>
       </w:ins>
-      <w:ins w:id="247" w:author="Marek Mateják" w:date="2015-07-09T01:13:00Z">
+      <w:ins w:id="253" w:author="Marek Mateják" w:date="2015-07-09T01:13:00Z">
         <w:r>
           <w:t xml:space="preserve"> homogenous mixture of one state of matter there is an option to use the Fluid </w:t>
         </w:r>
       </w:ins>
-      <w:ins w:id="248" w:author="Marek Mateják" w:date="2015-07-09T01:14:00Z">
+      <w:ins w:id="254" w:author="Marek Mateják" w:date="2015-07-09T01:14:00Z">
         <w:r>
           <w:t xml:space="preserve">connectors and </w:t>
         </w:r>
       </w:ins>
-      <w:ins w:id="249" w:author="Marek Mateják" w:date="2015-07-09T01:13:00Z">
+      <w:ins w:id="255" w:author="Marek Mateják" w:date="2015-07-09T01:13:00Z">
         <w:r>
           <w:t xml:space="preserve">components of </w:t>
         </w:r>
       </w:ins>
-      <w:ins w:id="250" w:author="Marek Mateják" w:date="2015-07-09T01:14:00Z">
+      <w:ins w:id="256" w:author="Marek Mateják" w:date="2015-07-09T01:14:00Z">
         <w:r>
           <w:t xml:space="preserve">MSL 3.2 </w:t>
         </w:r>
       </w:ins>
-      <w:ins w:id="251" w:author="Marek Mateják" w:date="2015-07-09T01:22:00Z">
+      <w:ins w:id="257" w:author="Marek Mateják" w:date="2015-07-09T01:22:00Z">
         <w:r>
           <w:t>using</w:t>
         </w:r>
       </w:ins>
-      <w:ins w:id="252" w:author="Marek Mateják" w:date="2015-07-09T01:14:00Z">
+      <w:ins w:id="258" w:author="Marek Mateják" w:date="2015-07-09T01:14:00Z">
         <w:r>
           <w:t xml:space="preserve"> </w:t>
         </w:r>
       </w:ins>
-      <w:ins w:id="253" w:author="Marek Mateják" w:date="2015-07-09T01:15:00Z">
+      <w:ins w:id="259" w:author="Marek Mateják" w:date="2015-07-09T01:15:00Z">
         <w:r>
           <w:t xml:space="preserve">Chemical library component named </w:t>
         </w:r>
       </w:ins>
       <w:proofErr w:type="spellStart"/>
-      <w:ins w:id="254" w:author="Marek Mateják" w:date="2015-07-09T01:26:00Z">
+      <w:ins w:id="260" w:author="Marek Mateják" w:date="2015-07-09T01:26:00Z">
         <w:r>
           <w:t>Components.</w:t>
         </w:r>
       </w:ins>
-      <w:ins w:id="255" w:author="Marek Mateják" w:date="2015-07-09T01:14:00Z">
+      <w:ins w:id="261" w:author="Marek Mateják" w:date="2015-07-09T01:14:00Z">
         <w:r>
           <w:t>FluidAdapter</w:t>
         </w:r>
@@ -4859,7 +4898,7 @@
           <w:t>.</w:t>
         </w:r>
       </w:ins>
-      <w:ins w:id="256" w:author="Marek Mateják" w:date="2015-07-09T01:18:00Z">
+      <w:ins w:id="262" w:author="Marek Mateják" w:date="2015-07-09T01:18:00Z">
         <w:r>
           <w:t xml:space="preserve"> The </w:t>
         </w:r>
@@ -4872,51 +4911,51 @@
           <w:t xml:space="preserve"> can connect </w:t>
         </w:r>
       </w:ins>
-      <w:ins w:id="257" w:author="Marek Mateják" w:date="2015-07-09T01:22:00Z">
+      <w:ins w:id="263" w:author="Marek Mateják" w:date="2015-07-09T01:22:00Z">
         <w:r>
           <w:t>each</w:t>
         </w:r>
       </w:ins>
-      <w:ins w:id="258" w:author="Marek Mateják" w:date="2015-07-09T01:23:00Z">
+      <w:ins w:id="264" w:author="Marek Mateják" w:date="2015-07-09T01:23:00Z">
         <w:r>
           <w:t xml:space="preserve"> </w:t>
         </w:r>
       </w:ins>
-      <w:ins w:id="259" w:author="Marek Mateják" w:date="2015-07-09T01:18:00Z">
+      <w:ins w:id="265" w:author="Marek Mateják" w:date="2015-07-09T01:18:00Z">
         <w:r>
           <w:t>substanc</w:t>
         </w:r>
       </w:ins>
-      <w:ins w:id="260" w:author="Marek Mateják" w:date="2015-07-09T01:23:00Z">
+      <w:ins w:id="266" w:author="Marek Mateják" w:date="2015-07-09T01:23:00Z">
         <w:r>
           <w:t>e of the solution</w:t>
         </w:r>
       </w:ins>
-      <w:ins w:id="261" w:author="Marek Mateják" w:date="2015-07-09T01:19:00Z">
+      <w:ins w:id="267" w:author="Marek Mateják" w:date="2015-07-09T01:19:00Z">
         <w:r>
           <w:t xml:space="preserve"> with the fluid port, which represent the stream of the </w:t>
         </w:r>
       </w:ins>
-      <w:ins w:id="262" w:author="Marek Mateják" w:date="2015-07-09T01:20:00Z">
+      <w:ins w:id="268" w:author="Marek Mateják" w:date="2015-07-09T01:20:00Z">
         <w:r>
           <w:t xml:space="preserve">whole </w:t>
         </w:r>
       </w:ins>
-      <w:ins w:id="263" w:author="Marek Mateják" w:date="2015-07-09T01:19:00Z">
+      <w:ins w:id="269" w:author="Marek Mateják" w:date="2015-07-09T01:19:00Z">
         <w:r>
           <w:t>solution</w:t>
         </w:r>
       </w:ins>
-      <w:ins w:id="264" w:author="Marek Mateják" w:date="2015-07-09T01:27:00Z">
+      <w:ins w:id="270" w:author="Marek Mateják" w:date="2015-07-09T01:27:00Z">
         <w:r>
           <w:t xml:space="preserve"> (e.g. Examples.FluidAdapter2)</w:t>
         </w:r>
       </w:ins>
-      <w:ins w:id="265" w:author="Marek Mateják" w:date="2015-07-09T01:19:00Z">
+      <w:ins w:id="271" w:author="Marek Mateják" w:date="2015-07-09T01:19:00Z">
         <w:r>
           <w:t>.</w:t>
         </w:r>
-        <w:del w:id="266" w:author="filip" w:date="2015-07-15T18:51:00Z">
+        <w:del w:id="272" w:author="filip" w:date="2015-07-15T18:51:00Z">
           <w:r>
             <w:delText xml:space="preserve"> </w:delText>
           </w:r>
@@ -4927,7 +4966,7 @@
       <w:pPr>
         <w:pStyle w:val="BodyTextIndented"/>
         <w:rPr>
-          <w:del w:id="267" w:author="filip" w:date="2015-07-15T18:51:00Z"/>
+          <w:del w:id="273" w:author="filip" w:date="2015-07-15T18:51:00Z"/>
         </w:rPr>
         <w:sectPr>
           <w:type w:val="continuous"/>
@@ -4940,15 +4979,15 @@
           <w:docGrid w:linePitch="360"/>
         </w:sectPr>
       </w:pPr>
-      <w:ins w:id="268" w:author="Marek Mateják" w:date="2015-07-09T01:13:00Z">
-        <w:del w:id="269" w:author="filip" w:date="2015-07-15T18:49:00Z">
+      <w:ins w:id="274" w:author="Marek Mateják" w:date="2015-07-09T01:13:00Z">
+        <w:del w:id="275" w:author="filip" w:date="2015-07-15T18:49:00Z">
           <w:r>
             <w:delText xml:space="preserve"> </w:delText>
           </w:r>
         </w:del>
       </w:ins>
-      <w:ins w:id="270" w:author="Marek Mateják" w:date="2015-07-09T01:12:00Z">
-        <w:del w:id="271" w:author="filip" w:date="2015-07-15T18:49:00Z">
+      <w:ins w:id="276" w:author="Marek Mateják" w:date="2015-07-09T01:12:00Z">
+        <w:del w:id="277" w:author="filip" w:date="2015-07-15T18:49:00Z">
           <w:r>
             <w:delText xml:space="preserve"> </w:delText>
           </w:r>
@@ -4959,7 +4998,7 @@
       <w:pPr>
         <w:pStyle w:val="BodyTextIndented"/>
         <w:rPr>
-          <w:del w:id="272" w:author="filip" w:date="2015-07-15T19:38:00Z"/>
+          <w:del w:id="278" w:author="filip" w:date="2015-07-15T19:38:00Z"/>
           <w:b/>
           <w:sz w:val="20"/>
           <w:szCs w:val="20"/>
@@ -4970,22 +5009,21 @@
       <w:pPr>
         <w:pStyle w:val="BodyTextIndented"/>
         <w:rPr>
-          <w:ins w:id="273" w:author="Marek Mateják" w:date="2015-07-09T11:08:00Z"/>
+          <w:ins w:id="279" w:author="Marek Mateják" w:date="2015-07-09T11:08:00Z"/>
           <w:rStyle w:val="FigureCaptionChar"/>
           <w:sz w:val="20"/>
           <w:szCs w:val="20"/>
         </w:rPr>
       </w:pPr>
-      <w:moveFromRangeStart w:id="274" w:author="filip" w:date="2015-07-15T18:46:00Z" w:name="move424749314"/>
-      <w:moveFrom w:id="275" w:author="filip" w:date="2015-07-15T18:46:00Z">
-        <w:ins w:id="276" w:author="Marek Mateják" w:date="2015-07-09T11:08:00Z">
+      <w:moveFromRangeStart w:id="280" w:author="filip" w:date="2015-07-15T18:46:00Z" w:name="move424749314"/>
+      <w:moveFrom w:id="281" w:author="filip" w:date="2015-07-15T18:46:00Z">
+        <w:ins w:id="282" w:author="Marek Mateják" w:date="2015-07-09T11:08:00Z">
           <w:r>
             <w:rPr>
               <w:b/>
               <w:sz w:val="20"/>
               <w:szCs w:val="20"/>
             </w:rPr>
-            <w:lastRenderedPageBreak/>
             <w:t xml:space="preserve">Figure </w:t>
           </w:r>
           <w:r>
@@ -5013,7 +5051,7 @@
             <w:fldChar w:fldCharType="separate"/>
           </w:r>
         </w:ins>
-        <w:ins w:id="277" w:author="Marek Mateják" w:date="2015-07-15T16:49:00Z">
+        <w:ins w:id="283" w:author="Marek Mateják" w:date="2015-07-15T16:49:00Z">
           <w:r>
             <w:rPr>
               <w:b/>
@@ -5024,7 +5062,7 @@
             <w:t>1</w:t>
           </w:r>
         </w:ins>
-        <w:ins w:id="278" w:author="Marek Mateják" w:date="2015-07-09T11:08:00Z">
+        <w:ins w:id="284" w:author="Marek Mateják" w:date="2015-07-09T11:08:00Z">
           <w:r>
             <w:rPr>
               <w:b/>
@@ -5048,7 +5086,7 @@
             </w:rPr>
             <w:t>Setting of the predefined chemical substance, where (s) = solid phase, (aq) = dissolved in water, (g) = gas phase and (l) = liquid phase</w:t>
           </w:r>
-          <w:del w:id="279" w:author="filip" w:date="2015-07-15T19:37:00Z">
+          <w:del w:id="285" w:author="filip" w:date="2015-07-15T19:37:00Z">
             <w:r>
               <w:rPr>
                 <w:rStyle w:val="FigureCaptionChar"/>
@@ -5061,14 +5099,14 @@
         </w:ins>
       </w:moveFrom>
     </w:p>
-    <w:moveFromRangeEnd w:id="274"/>
+    <w:moveFromRangeEnd w:id="280"/>
     <w:p>
       <w:pPr>
         <w:pStyle w:val="BodyTextIndented"/>
         <w:ind w:firstLine="0"/>
         <w:rPr>
-          <w:ins w:id="280" w:author="Marek Mateják" w:date="2015-07-09T11:08:00Z"/>
-          <w:del w:id="281" w:author="filip" w:date="2015-07-15T18:50:00Z"/>
+          <w:ins w:id="286" w:author="Marek Mateják" w:date="2015-07-09T11:08:00Z"/>
+          <w:del w:id="287" w:author="filip" w:date="2015-07-15T18:50:00Z"/>
           <w:rStyle w:val="FigureCaptionChar"/>
           <w:sz w:val="24"/>
         </w:rPr>
@@ -5079,8 +5117,8 @@
         <w:pStyle w:val="BodyTextIndented"/>
         <w:ind w:firstLine="0"/>
         <w:rPr>
-          <w:ins w:id="282" w:author="Marek Mateják" w:date="2015-07-09T11:08:00Z"/>
-          <w:del w:id="283" w:author="filip" w:date="2015-07-15T18:50:00Z"/>
+          <w:ins w:id="288" w:author="Marek Mateják" w:date="2015-07-09T11:08:00Z"/>
+          <w:del w:id="289" w:author="filip" w:date="2015-07-15T18:50:00Z"/>
           <w:rStyle w:val="FigureCaptionChar"/>
         </w:rPr>
         <w:sectPr>
@@ -5096,8 +5134,8 @@
       <w:pPr>
         <w:pStyle w:val="BodyTextIndented"/>
         <w:rPr>
-          <w:ins w:id="284" w:author="Marek Mateják" w:date="2015-07-09T11:08:00Z"/>
-          <w:del w:id="285" w:author="filip" w:date="2015-07-15T18:57:00Z"/>
+          <w:ins w:id="290" w:author="Marek Mateják" w:date="2015-07-09T11:08:00Z"/>
+          <w:del w:id="291" w:author="filip" w:date="2015-07-15T18:57:00Z"/>
           <w:b/>
           <w:sz w:val="20"/>
           <w:szCs w:val="20"/>
@@ -5108,13 +5146,13 @@
       <w:pPr>
         <w:pStyle w:val="BodyTextIndented"/>
         <w:rPr>
-          <w:del w:id="286" w:author="filip" w:date="2015-07-15T18:51:00Z"/>
+          <w:del w:id="292" w:author="filip" w:date="2015-07-15T18:51:00Z"/>
           <w:rStyle w:val="FigureCaptionChar"/>
           <w:sz w:val="20"/>
           <w:szCs w:val="20"/>
         </w:rPr>
       </w:pPr>
-      <w:del w:id="287" w:author="filip" w:date="2015-07-15T18:51:00Z">
+      <w:del w:id="293" w:author="filip" w:date="2015-07-15T18:51:00Z">
         <w:r>
           <w:rPr>
             <w:b/>
@@ -5209,7 +5247,7 @@
       <w:pPr>
         <w:pStyle w:val="BodyTextIndented"/>
         <w:rPr>
-          <w:del w:id="288" w:author="filip" w:date="2015-07-15T18:51:00Z"/>
+          <w:del w:id="294" w:author="filip" w:date="2015-07-15T18:51:00Z"/>
           <w:rStyle w:val="FigureCaptionChar"/>
         </w:rPr>
       </w:pPr>
@@ -5219,9 +5257,9 @@
         <w:pStyle w:val="BodyTextIndented"/>
         <w:ind w:firstLine="0"/>
         <w:rPr>
-          <w:del w:id="289" w:author="Marek Mateják" w:date="2015-07-08T21:01:00Z"/>
+          <w:del w:id="295" w:author="Marek Mateják" w:date="2015-07-08T21:01:00Z"/>
         </w:rPr>
-        <w:pPrChange w:id="290" w:author="Marek Mateják" w:date="2015-07-08T21:01:00Z">
+        <w:pPrChange w:id="296" w:author="Marek Mateják" w:date="2015-07-08T21:01:00Z">
           <w:pPr>
             <w:pStyle w:val="BodyTextIndented"/>
           </w:pPr>
@@ -5232,7 +5270,7 @@
       <w:pPr>
         <w:pStyle w:val="BodyTextIndented"/>
         <w:rPr>
-          <w:del w:id="291" w:author="filip" w:date="2015-07-15T18:51:00Z"/>
+          <w:del w:id="297" w:author="filip" w:date="2015-07-15T18:51:00Z"/>
           <w:b/>
           <w:bCs/>
         </w:rPr>
@@ -5250,7 +5288,6 @@
         <w:pStyle w:val="Nadpis1"/>
       </w:pPr>
       <w:r>
-        <w:lastRenderedPageBreak/>
         <w:t xml:space="preserve">Example of </w:t>
       </w:r>
       <w:r>
@@ -5657,7 +5694,7 @@
         <w:pStyle w:val="BodyTextIndented"/>
         <w:ind w:firstLine="0"/>
         <w:rPr>
-          <w:del w:id="292" w:author="filip" w:date="2015-07-15T19:38:00Z"/>
+          <w:del w:id="298" w:author="filip" w:date="2015-07-15T19:38:00Z"/>
         </w:rPr>
       </w:pPr>
       <w:r>
@@ -5742,7 +5779,7 @@
       <w:r>
         <w:t>Components.</w:t>
       </w:r>
-      <w:del w:id="293" w:author="Marek Mateják" w:date="2015-07-08T21:12:00Z">
+      <w:del w:id="299" w:author="Marek Mateják" w:date="2015-07-08T21:12:00Z">
         <w:r>
           <w:delText>Simple</w:delText>
         </w:r>
@@ -5789,11 +5826,11 @@
         <w:pStyle w:val="BodyTextIndented"/>
         <w:ind w:firstLine="0"/>
         <w:rPr>
-          <w:del w:id="294" w:author="filip" w:date="2015-07-15T19:38:00Z"/>
+          <w:del w:id="300" w:author="filip" w:date="2015-07-15T19:38:00Z"/>
         </w:rPr>
       </w:pPr>
-      <w:moveFromRangeStart w:id="295" w:author="filip" w:date="2015-07-15T19:07:00Z" w:name="move424750559"/>
-      <w:moveFrom w:id="296" w:author="filip" w:date="2015-07-15T19:07:00Z">
+      <w:moveFromRangeStart w:id="301" w:author="filip" w:date="2015-07-15T19:07:00Z" w:name="move424750559"/>
+      <w:moveFrom w:id="302" w:author="filip" w:date="2015-07-15T19:07:00Z">
         <w:r>
           <w:rPr>
             <w:b/>
@@ -5869,7 +5906,7 @@
         </w:r>
       </w:moveFrom>
     </w:p>
-    <w:moveFromRangeEnd w:id="295"/>
+    <w:moveFromRangeEnd w:id="301"/>
     <w:p>
       <w:pPr>
         <w:pStyle w:val="BodyTextIndented"/>
@@ -5911,11 +5948,11 @@
         <w:t>s.</w:t>
       </w:r>
       <w:r>
-        <w:t xml:space="preserve"> Now we can specify the chemical substances inside the chemical solutions. We drag and drop the </w:t>
+        <w:t xml:space="preserve"> Now we can specify the chemical substances inside the </w:t>
       </w:r>
       <w:r>
         <w:lastRenderedPageBreak/>
-        <w:t xml:space="preserve">library class </w:t>
+        <w:t xml:space="preserve">chemical solutions. We drag and drop the library class </w:t>
       </w:r>
       <w:r>
         <w:t>‘</w:t>
@@ -6211,10 +6248,10 @@
         <w:pStyle w:val="BodyTextIndented"/>
         <w:ind w:firstLine="284"/>
         <w:rPr>
-          <w:ins w:id="297" w:author="filip" w:date="2015-07-15T20:25:00Z"/>
+          <w:ins w:id="303" w:author="filip" w:date="2015-07-15T20:25:00Z"/>
         </w:rPr>
       </w:pPr>
-      <w:ins w:id="298" w:author="filip" w:date="2015-07-15T19:07:00Z">
+      <w:ins w:id="304" w:author="filip" w:date="2015-07-15T19:07:00Z">
         <w:r>
           <w:rPr>
             <w:noProof/>
@@ -6226,7 +6263,7 @@
                 <w:txbxContent>
                   <w:p>
                     <w:proofErr w:type="gramStart"/>
-                    <w:ins w:id="299" w:author="filip" w:date="2015-07-15T19:08:00Z">
+                    <w:ins w:id="305" w:author="filip" w:date="2015-07-15T19:08:00Z">
                       <w:r>
                         <w:rPr>
                           <w:b/>
@@ -6270,7 +6307,7 @@
                         <w:t>3</w:t>
                       </w:r>
                     </w:ins>
-                    <w:ins w:id="300" w:author="filip" w:date="2015-07-15T19:07:00Z">
+                    <w:ins w:id="306" w:author="filip" w:date="2015-07-15T19:07:00Z">
                       <w:r>
                         <w:rPr>
                           <w:b/>
@@ -6280,7 +6317,7 @@
                         <w:fldChar w:fldCharType="end"/>
                       </w:r>
                     </w:ins>
-                    <w:ins w:id="301" w:author="filip" w:date="2015-07-15T19:08:00Z">
+                    <w:ins w:id="307" w:author="filip" w:date="2015-07-15T19:08:00Z">
                       <w:r>
                         <w:rPr>
                           <w:b/>
@@ -6302,7 +6339,7 @@
                         <w:rPr>
                           <w:sz w:val="20"/>
                           <w:szCs w:val="20"/>
-                          <w:rPrChange w:id="302" w:author="filip" w:date="2015-07-15T19:08:00Z">
+                          <w:rPrChange w:id="308" w:author="filip" w:date="2015-07-15T19:08:00Z">
                             <w:rPr>
                               <w:b/>
                               <w:sz w:val="20"/>
@@ -6321,7 +6358,7 @@
           </w:pict>
         </w:r>
       </w:ins>
-      <w:del w:id="303" w:author="filip" w:date="2015-07-15T18:57:00Z">
+      <w:del w:id="309" w:author="filip" w:date="2015-07-15T18:57:00Z">
         <w:r>
           <w:rPr>
             <w:b/>
@@ -6349,12 +6386,12 @@
       <w:r>
         <w:t>the appropriate substance data</w:t>
       </w:r>
-      <w:ins w:id="304" w:author="filip" w:date="2015-07-15T18:56:00Z">
+      <w:ins w:id="310" w:author="filip" w:date="2015-07-15T18:56:00Z">
         <w:r>
           <w:t xml:space="preserve"> </w:t>
         </w:r>
       </w:ins>
-      <w:del w:id="305" w:author="filip" w:date="2015-07-15T18:56:00Z">
+      <w:del w:id="311" w:author="filip" w:date="2015-07-15T18:56:00Z">
         <w:r>
           <w:delText xml:space="preserve"> </w:delText>
         </w:r>
@@ -6368,12 +6405,12 @@
       <w:r>
         <w:t xml:space="preserve">substances must be </w:t>
       </w:r>
-      <w:ins w:id="306" w:author="filip" w:date="2015-07-15T18:56:00Z">
+      <w:ins w:id="312" w:author="filip" w:date="2015-07-15T18:56:00Z">
         <w:r>
           <w:br/>
         </w:r>
       </w:ins>
-      <w:del w:id="307" w:author="filip" w:date="2015-07-15T18:55:00Z">
+      <w:del w:id="313" w:author="filip" w:date="2015-07-15T18:55:00Z">
         <w:r>
           <w:br/>
         </w:r>
@@ -6482,7 +6519,7 @@
       <w:r>
         <w:t xml:space="preserve"> to </w:t>
       </w:r>
-      <w:ins w:id="308" w:author="filip" w:date="2015-07-15T18:56:00Z">
+      <w:ins w:id="314" w:author="filip" w:date="2015-07-15T18:56:00Z">
         <w:r>
           <w:br/>
         </w:r>
@@ -6514,7 +6551,6 @@
         <w:t xml:space="preserve"> and it must be added </w:t>
       </w:r>
       <w:r>
-        <w:lastRenderedPageBreak/>
         <w:t xml:space="preserve">in order </w:t>
       </w:r>
       <w:r>
@@ -6902,12 +6938,12 @@
       <w:r>
         <w:t xml:space="preserve"> coefficients.</w:t>
       </w:r>
-      <w:ins w:id="309" w:author="filip" w:date="2015-07-15T20:24:00Z">
+      <w:ins w:id="315" w:author="filip" w:date="2015-07-15T20:24:00Z">
         <w:r>
           <w:t xml:space="preserve"> </w:t>
         </w:r>
       </w:ins>
-      <w:del w:id="310" w:author="filip" w:date="2015-07-15T20:24:00Z">
+      <w:del w:id="316" w:author="filip" w:date="2015-07-15T20:24:00Z">
         <w:r>
           <w:delText xml:space="preserve"> </w:delText>
         </w:r>
@@ -6972,7 +7008,11 @@
         <w:t xml:space="preserve"> (2)</w:t>
       </w:r>
       <w:r>
-        <w:t xml:space="preserve"> must be set analogically as </w:t>
+        <w:t xml:space="preserve"> </w:t>
+      </w:r>
+      <w:r>
+        <w:lastRenderedPageBreak/>
+        <w:t xml:space="preserve">must be set analogically as </w:t>
       </w:r>
       <w:proofErr w:type="spellStart"/>
       <w:r>
@@ -7168,11 +7208,7 @@
         <w:t xml:space="preserve">effectiveness </w:t>
       </w:r>
       <w:r>
-        <w:t xml:space="preserve">of the </w:t>
-      </w:r>
-      <w:r>
-        <w:lastRenderedPageBreak/>
-        <w:t>electrochemical cell. To set this state</w:t>
+        <w:t>of the electrochemical cell. To set this state</w:t>
       </w:r>
       <w:r>
         <w:t>,</w:t>
@@ -7280,7 +7316,7 @@
       <w:pPr>
         <w:pStyle w:val="BodyTextIndented"/>
       </w:pPr>
-      <w:ins w:id="311" w:author="filip" w:date="2015-07-15T19:09:00Z">
+      <w:ins w:id="317" w:author="filip" w:date="2015-07-15T19:09:00Z">
         <w:r>
           <w:rPr>
             <w:noProof/>
@@ -7382,7 +7418,7 @@
       <w:pPr>
         <w:pStyle w:val="Nadpis1"/>
       </w:pPr>
-      <w:del w:id="312" w:author="filip" w:date="2015-07-15T19:06:00Z">
+      <w:del w:id="318" w:author="filip" w:date="2015-07-15T19:06:00Z">
         <w:r>
           <w:rPr>
             <w:noProof/>
@@ -7402,7 +7438,7 @@
       <w:r>
         <w:t xml:space="preserve">the Hydrogen Burning </w:t>
       </w:r>
-      <w:del w:id="313" w:author="Marek Mateják" w:date="2015-07-15T16:37:00Z">
+      <w:del w:id="319" w:author="Marek Mateják" w:date="2015-07-15T16:37:00Z">
         <w:r>
           <w:delText>Engine</w:delText>
         </w:r>
@@ -7619,7 +7655,7 @@
         <w:pStyle w:val="BodyTextIndented"/>
         <w:ind w:firstLine="0"/>
         <w:rPr>
-          <w:del w:id="314" w:author="filip" w:date="2015-07-15T19:08:00Z"/>
+          <w:del w:id="320" w:author="filip" w:date="2015-07-15T19:08:00Z"/>
         </w:rPr>
       </w:pPr>
       <w:r>
@@ -7640,9 +7676,9 @@
       <w:r>
         <w:t xml:space="preserve">which can be used for mechanical or thermal purposes. </w:t>
       </w:r>
-      <w:moveToRangeStart w:id="315" w:author="filip" w:date="2015-07-15T19:07:00Z" w:name="move424750559"/>
-      <w:moveTo w:id="316" w:author="filip" w:date="2015-07-15T19:07:00Z">
-        <w:del w:id="317" w:author="filip" w:date="2015-07-15T19:07:00Z">
+      <w:moveToRangeStart w:id="321" w:author="filip" w:date="2015-07-15T19:07:00Z" w:name="move424750559"/>
+      <w:moveTo w:id="322" w:author="filip" w:date="2015-07-15T19:07:00Z">
+        <w:del w:id="323" w:author="filip" w:date="2015-07-15T19:07:00Z">
           <w:r>
             <w:rPr>
               <w:b/>
@@ -7719,12 +7755,12 @@
         </w:del>
       </w:moveTo>
     </w:p>
-    <w:moveToRangeEnd w:id="315"/>
+    <w:moveToRangeEnd w:id="321"/>
     <w:p>
       <w:pPr>
         <w:pStyle w:val="BodyTextIndented"/>
         <w:ind w:firstLine="0"/>
-        <w:pPrChange w:id="318" w:author="filip" w:date="2015-07-15T19:08:00Z">
+        <w:pPrChange w:id="324" w:author="filip" w:date="2015-07-15T19:08:00Z">
           <w:pPr>
             <w:pStyle w:val="BodyTextIndented"/>
           </w:pPr>
@@ -7735,7 +7771,7 @@
       <w:pPr>
         <w:pStyle w:val="BodyTextIndented"/>
       </w:pPr>
-      <w:ins w:id="319" w:author="filip" w:date="2015-07-15T19:11:00Z">
+      <w:ins w:id="325" w:author="filip" w:date="2015-07-15T19:11:00Z">
         <w:r>
           <w:rPr>
             <w:noProof/>
@@ -7749,7 +7785,7 @@
           </w:pict>
         </w:r>
       </w:ins>
-      <w:ins w:id="320" w:author="filip" w:date="2015-07-15T19:19:00Z">
+      <w:ins w:id="326" w:author="filip" w:date="2015-07-15T19:19:00Z">
         <w:r>
           <w:rPr>
             <w:noProof/>
@@ -7763,7 +7799,7 @@
                     <w:pPr>
                       <w:pStyle w:val="Titulek"/>
                       <w:rPr>
-                        <w:del w:id="321" w:author="filip" w:date="2015-07-15T19:19:00Z"/>
+                        <w:del w:id="327" w:author="filip" w:date="2015-07-15T19:19:00Z"/>
                         <w:rStyle w:val="FigureCaptionChar"/>
                         <w:b w:val="0"/>
                         <w:bCs/>
@@ -7771,19 +7807,27 @@
                         <w:szCs w:val="24"/>
                       </w:rPr>
                     </w:pPr>
-                    <w:moveToRangeStart w:id="322" w:author="filip" w:date="2015-07-15T19:19:00Z" w:name="move424751289"/>
+                    <w:moveToRangeStart w:id="328" w:author="filip" w:date="2015-07-15T19:19:00Z" w:name="move424751289"/>
                     <w:proofErr w:type="gramStart"/>
-                    <w:moveTo w:id="323" w:author="filip" w:date="2015-07-15T19:19:00Z">
+                    <w:moveTo w:id="329" w:author="filip" w:date="2015-07-15T19:19:00Z">
                       <w:r>
                         <w:t xml:space="preserve">Figure </w:t>
                       </w:r>
                       <w:r>
+                        <w:rPr>
+                          <w:b w:val="0"/>
+                          <w:bCs w:val="0"/>
+                        </w:rPr>
                         <w:fldChar w:fldCharType="begin"/>
                       </w:r>
                       <w:r>
                         <w:instrText xml:space="preserve"> SEQ Figure \* ARABIC </w:instrText>
                       </w:r>
                       <w:r>
+                        <w:rPr>
+                          <w:b w:val="0"/>
+                          <w:bCs w:val="0"/>
+                        </w:rPr>
                         <w:fldChar w:fldCharType="separate"/>
                       </w:r>
                       <w:r>
@@ -7793,6 +7837,10 @@
                         <w:t>5</w:t>
                       </w:r>
                       <w:r>
+                        <w:rPr>
+                          <w:b w:val="0"/>
+                          <w:bCs w:val="0"/>
+                        </w:rPr>
                         <w:fldChar w:fldCharType="end"/>
                       </w:r>
                       <w:r>
@@ -7810,7 +7858,7 @@
                         </w:rPr>
                         <w:t xml:space="preserve">Simulation of the hydrogen-burning experiment in Figure </w:t>
                       </w:r>
-                      <w:del w:id="324" w:author="filip" w:date="2015-07-15T20:27:00Z">
+                      <w:del w:id="330" w:author="filip" w:date="2015-07-15T20:27:00Z">
                         <w:r>
                           <w:rPr>
                             <w:rStyle w:val="FigureCaptionChar"/>
@@ -7820,7 +7868,7 @@
                         </w:r>
                       </w:del>
                     </w:moveTo>
-                    <w:ins w:id="325" w:author="filip" w:date="2015-07-15T20:27:00Z">
+                    <w:ins w:id="331" w:author="filip" w:date="2015-07-15T20:27:00Z">
                       <w:r>
                         <w:rPr>
                           <w:rStyle w:val="FigureCaptionChar"/>
@@ -7829,7 +7877,7 @@
                         <w:t>4</w:t>
                       </w:r>
                     </w:ins>
-                    <w:moveTo w:id="326" w:author="filip" w:date="2015-07-15T19:19:00Z">
+                    <w:moveTo w:id="332" w:author="filip" w:date="2015-07-15T19:19:00Z">
                       <w:r>
                         <w:rPr>
                           <w:rStyle w:val="FigureCaptionChar"/>
@@ -7874,7 +7922,7 @@
                         <w:t>3600°C from 25°C and the pressure reaches 10 bars from 1 bar. This pressure and this temperature are generated because of a very strong spring, which allows the volume to change only by about 8% during the explosion</w:t>
                       </w:r>
                     </w:moveTo>
-                    <w:ins w:id="327" w:author="filip" w:date="2015-07-15T19:19:00Z">
+                    <w:ins w:id="333" w:author="filip" w:date="2015-07-15T19:19:00Z">
                       <w:r>
                         <w:rPr>
                           <w:rStyle w:val="FigureCaptionChar"/>
@@ -7883,8 +7931,8 @@
                         <w:t>.</w:t>
                       </w:r>
                     </w:ins>
-                    <w:moveTo w:id="328" w:author="filip" w:date="2015-07-15T19:19:00Z">
-                      <w:del w:id="329" w:author="filip" w:date="2015-07-15T19:19:00Z">
+                    <w:moveTo w:id="334" w:author="filip" w:date="2015-07-15T19:19:00Z">
+                      <w:del w:id="335" w:author="filip" w:date="2015-07-15T19:19:00Z">
                         <w:r>
                           <w:rPr>
                             <w:rStyle w:val="FigureCaptionChar"/>
@@ -7895,11 +7943,11 @@
                       </w:del>
                     </w:moveTo>
                   </w:p>
-                  <w:moveToRangeEnd w:id="322"/>
+                  <w:moveToRangeEnd w:id="328"/>
                   <w:p>
                     <w:pPr>
                       <w:pStyle w:val="Titulek"/>
-                      <w:pPrChange w:id="330" w:author="filip" w:date="2015-07-15T19:19:00Z">
+                      <w:pPrChange w:id="336" w:author="filip" w:date="2015-07-15T19:19:00Z">
                         <w:pPr/>
                       </w:pPrChange>
                     </w:pPr>
@@ -7911,7 +7959,7 @@
           </w:pict>
         </w:r>
       </w:ins>
-      <w:ins w:id="331" w:author="filip" w:date="2015-07-15T19:12:00Z">
+      <w:ins w:id="337" w:author="filip" w:date="2015-07-15T19:12:00Z">
         <w:r>
           <w:rPr>
             <w:noProof/>
@@ -7924,16 +7972,16 @@
                     <w:pPr>
                       <w:pStyle w:val="Titulek"/>
                       <w:rPr>
-                        <w:ins w:id="332" w:author="filip" w:date="2015-07-15T19:29:00Z"/>
+                        <w:ins w:id="338" w:author="filip" w:date="2015-07-15T19:29:00Z"/>
                       </w:rPr>
-                      <w:pPrChange w:id="333" w:author="filip" w:date="2015-07-15T19:12:00Z">
+                      <w:pPrChange w:id="339" w:author="filip" w:date="2015-07-15T19:12:00Z">
                         <w:pPr>
                           <w:pStyle w:val="BodyTextIndented"/>
                         </w:pPr>
                       </w:pPrChange>
                     </w:pPr>
                     <w:proofErr w:type="gramStart"/>
-                    <w:ins w:id="334" w:author="filip" w:date="2015-07-15T19:12:00Z">
+                    <w:ins w:id="340" w:author="filip" w:date="2015-07-15T19:12:00Z">
                       <w:r>
                         <w:t>Figure 4.</w:t>
                       </w:r>
@@ -7945,8 +7993,11 @@
                       <w:r>
                         <w:rPr>
                           <w:b w:val="0"/>
-                          <w:rPrChange w:id="335" w:author="filip" w:date="2015-07-15T19:12:00Z">
-                            <w:rPr/>
+                          <w:rPrChange w:id="341" w:author="filip" w:date="2015-07-15T19:12:00Z">
+                            <w:rPr>
+                              <w:b/>
+                              <w:bCs/>
+                            </w:rPr>
                           </w:rPrChange>
                         </w:rPr>
                         <w:t>A hydrogen-burning piston with the spring above the piston and cooling to provide an environment with a constant temperature.</w:t>
@@ -7956,7 +8007,7 @@
                   </w:p>
                   <w:p>
                     <w:pPr>
-                      <w:pPrChange w:id="336" w:author="filip" w:date="2015-07-15T19:29:00Z">
+                      <w:pPrChange w:id="342" w:author="filip" w:date="2015-07-15T19:29:00Z">
                         <w:pPr>
                           <w:pStyle w:val="BodyTextIndented"/>
                         </w:pPr>
@@ -7970,7 +8021,7 @@
           </w:pict>
         </w:r>
       </w:ins>
-      <w:ins w:id="337" w:author="filip" w:date="2015-07-15T19:29:00Z">
+      <w:ins w:id="343" w:author="filip" w:date="2015-07-15T19:29:00Z">
         <w:r>
           <w:rPr>
             <w:noProof/>
@@ -8005,7 +8056,7 @@
                       <a:blip r:embed="rId16" cstate="print">
                         <a:extLst>
                           <a:ext uri="{28A0092B-C50C-407E-A947-70E740481C1C}">
-                            <a14:useLocalDpi xmlns:a14="http://schemas.microsoft.com/office/drawing/2010/main" xmlns:wps="http://schemas.microsoft.com/office/word/2010/wordprocessingShape" xmlns:wpi="http://schemas.microsoft.com/office/word/2010/wordprocessingInk" xmlns:wpg="http://schemas.microsoft.com/office/word/2010/wordprocessingGroup" xmlns:w15="http://schemas.microsoft.com/office/word/2012/wordml" xmlns:w14="http://schemas.microsoft.com/office/word/2010/wordml" xmlns:w="http://schemas.openxmlformats.org/wordprocessingml/2006/main" xmlns:w10="urn:schemas-microsoft-com:office:word" xmlns:wp14="http://schemas.microsoft.com/office/word/2010/wordprocessingDrawing" xmlns:v="urn:schemas-microsoft-com:vml" xmlns:o="urn:schemas-microsoft-com:office:office" xmlns:mc="http://schemas.openxmlformats.org/markup-compatibility/2006" xmlns:wpc="http://schemas.microsoft.com/office/word/2010/wordprocessingCanvas" xmlns="" val="0"/>
+                            <a14:useLocalDpi xmlns="" xmlns:wpc="http://schemas.microsoft.com/office/word/2010/wordprocessingCanvas" xmlns:mc="http://schemas.openxmlformats.org/markup-compatibility/2006" xmlns:o="urn:schemas-microsoft-com:office:office" xmlns:v="urn:schemas-microsoft-com:vml" xmlns:wp14="http://schemas.microsoft.com/office/word/2010/wordprocessingDrawing" xmlns:w10="urn:schemas-microsoft-com:office:word" xmlns:w="http://schemas.openxmlformats.org/wordprocessingml/2006/main" xmlns:w14="http://schemas.microsoft.com/office/word/2010/wordml" xmlns:w15="http://schemas.microsoft.com/office/word/2012/wordml" xmlns:wpg="http://schemas.microsoft.com/office/word/2010/wordprocessingGroup" xmlns:wpi="http://schemas.microsoft.com/office/word/2010/wordprocessingInk" xmlns:wps="http://schemas.microsoft.com/office/word/2010/wordprocessingShape" xmlns:a14="http://schemas.microsoft.com/office/drawing/2010/main" val="0"/>
                           </a:ext>
                         </a:extLst>
                       </a:blip>
@@ -8043,12 +8094,12 @@
       <w:r>
         <w:t xml:space="preserve">using the </w:t>
       </w:r>
-      <w:ins w:id="338" w:author="kofrlab" w:date="2015-06-18T13:13:00Z">
+      <w:ins w:id="344" w:author="kofrlab" w:date="2015-06-18T13:13:00Z">
         <w:r>
           <w:t>C</w:t>
         </w:r>
       </w:ins>
-      <w:del w:id="339" w:author="kofrlab" w:date="2015-06-18T13:13:00Z">
+      <w:del w:id="345" w:author="kofrlab" w:date="2015-06-18T13:13:00Z">
         <w:r>
           <w:delText>c</w:delText>
         </w:r>
@@ -8111,12 +8162,12 @@
       <w:r>
         <w:t xml:space="preserve"> in Figure </w:t>
       </w:r>
-      <w:del w:id="340" w:author="filip" w:date="2015-07-15T20:27:00Z">
+      <w:del w:id="346" w:author="filip" w:date="2015-07-15T20:27:00Z">
         <w:r>
           <w:delText>5</w:delText>
         </w:r>
       </w:del>
-      <w:ins w:id="341" w:author="filip" w:date="2015-07-15T20:27:00Z">
+      <w:ins w:id="347" w:author="filip" w:date="2015-07-15T20:27:00Z">
         <w:r>
           <w:t>4</w:t>
         </w:r>
@@ -8705,7 +8756,7 @@
       <w:pPr>
         <w:pStyle w:val="BodyTextIndented"/>
         <w:rPr>
-          <w:del w:id="342" w:author="filip" w:date="2015-07-15T19:10:00Z"/>
+          <w:del w:id="348" w:author="filip" w:date="2015-07-15T19:10:00Z"/>
         </w:rPr>
       </w:pPr>
     </w:p>
@@ -8713,7 +8764,7 @@
       <w:pPr>
         <w:pStyle w:val="FigureCaption"/>
         <w:rPr>
-          <w:del w:id="343" w:author="filip" w:date="2015-07-15T19:10:00Z"/>
+          <w:del w:id="349" w:author="filip" w:date="2015-07-15T19:10:00Z"/>
           <w:b/>
         </w:rPr>
       </w:pPr>
@@ -8722,10 +8773,10 @@
       <w:pPr>
         <w:pStyle w:val="FigureCaption"/>
         <w:rPr>
-          <w:del w:id="344" w:author="filip" w:date="2015-07-15T19:10:00Z"/>
+          <w:del w:id="350" w:author="filip" w:date="2015-07-15T19:10:00Z"/>
         </w:rPr>
       </w:pPr>
-      <w:del w:id="345" w:author="filip" w:date="2015-07-15T19:10:00Z">
+      <w:del w:id="351" w:author="filip" w:date="2015-07-15T19:10:00Z">
         <w:r>
           <w:rPr>
             <w:b/>
@@ -8735,6 +8786,7 @@
         <w:r>
           <w:rPr>
             <w:b/>
+            <w:bCs w:val="0"/>
           </w:rPr>
           <w:fldChar w:fldCharType="begin"/>
         </w:r>
@@ -8747,6 +8799,7 @@
         <w:r>
           <w:rPr>
             <w:b/>
+            <w:bCs w:val="0"/>
           </w:rPr>
           <w:fldChar w:fldCharType="separate"/>
         </w:r>
@@ -8760,6 +8813,7 @@
         <w:r>
           <w:rPr>
             <w:b/>
+            <w:bCs w:val="0"/>
           </w:rPr>
           <w:fldChar w:fldCharType="end"/>
         </w:r>
@@ -8776,14 +8830,14 @@
           <w:delText xml:space="preserve">A hydrogen-burning </w:delText>
         </w:r>
       </w:del>
-      <w:ins w:id="346" w:author="Marek Mateják" w:date="2015-07-15T16:38:00Z">
-        <w:del w:id="347" w:author="filip" w:date="2015-07-15T19:10:00Z">
+      <w:ins w:id="352" w:author="Marek Mateják" w:date="2015-07-15T16:38:00Z">
+        <w:del w:id="353" w:author="filip" w:date="2015-07-15T19:10:00Z">
           <w:r>
             <w:delText xml:space="preserve">piston </w:delText>
           </w:r>
         </w:del>
       </w:ins>
-      <w:del w:id="348" w:author="filip" w:date="2015-07-15T19:10:00Z">
+      <w:del w:id="354" w:author="filip" w:date="2015-07-15T19:10:00Z">
         <w:r>
           <w:delText>engine with the spring above the piston and cooling to provide an environment with a constant temperature.</w:delText>
         </w:r>
@@ -8793,7 +8847,7 @@
       <w:pPr>
         <w:pStyle w:val="BodyTextIndented"/>
         <w:rPr>
-          <w:del w:id="349" w:author="filip" w:date="2015-07-15T19:10:00Z"/>
+          <w:del w:id="355" w:author="filip" w:date="2015-07-15T19:10:00Z"/>
         </w:rPr>
       </w:pPr>
     </w:p>
@@ -8801,7 +8855,7 @@
       <w:pPr>
         <w:pStyle w:val="BodyTextIndented"/>
         <w:rPr>
-          <w:del w:id="350" w:author="filip" w:date="2015-07-15T19:31:00Z"/>
+          <w:del w:id="356" w:author="filip" w:date="2015-07-15T19:31:00Z"/>
         </w:rPr>
       </w:pPr>
       <w:r>
@@ -8870,14 +8924,10 @@
         <w:t xml:space="preserve">the </w:t>
       </w:r>
       <w:r>
-        <w:t xml:space="preserve">robust mechanical </w:t>
-      </w:r>
-      <w:r>
-        <w:lastRenderedPageBreak/>
-        <w:t>model</w:t>
-      </w:r>
-      <w:ins w:id="351" w:author="kofrlab" w:date="2015-06-18T15:34:00Z">
-        <w:del w:id="352" w:author="Marek Mateják" w:date="2015-07-15T16:38:00Z">
+        <w:t>robust mechanical model</w:t>
+      </w:r>
+      <w:ins w:id="357" w:author="kofrlab" w:date="2015-06-18T15:34:00Z">
+        <w:del w:id="358" w:author="Marek Mateják" w:date="2015-07-15T16:38:00Z">
           <w:r>
             <w:delText xml:space="preserve"> </w:delText>
           </w:r>
@@ -8954,18 +9004,18 @@
       <w:pPr>
         <w:pStyle w:val="BodyTextIndented"/>
         <w:rPr>
-          <w:del w:id="353" w:author="filip" w:date="2015-07-15T19:19:00Z"/>
+          <w:del w:id="359" w:author="filip" w:date="2015-07-15T19:19:00Z"/>
         </w:rPr>
-        <w:pPrChange w:id="354" w:author="filip" w:date="2015-07-15T19:31:00Z">
+        <w:pPrChange w:id="360" w:author="filip" w:date="2015-07-15T19:31:00Z">
           <w:pPr>
             <w:pStyle w:val="Titulek"/>
           </w:pPr>
         </w:pPrChange>
       </w:pPr>
-      <w:del w:id="355" w:author="filip" w:date="2015-07-15T19:11:00Z">
+      <w:del w:id="361" w:author="filip" w:date="2015-07-15T19:11:00Z">
         <w:r>
           <w:pict>
-            <v:shape id="_x0000_i1025" type="#_x0000_t75" style="width:233.25pt;height:304.5pt">
+            <v:shape id="_x0000_i1025" type="#_x0000_t75" style="width:233.5pt;height:304.5pt">
               <v:imagedata r:id="rId15" o:title="F5"/>
             </v:shape>
           </w:pict>
@@ -8977,19 +9027,18 @@
         <w:pStyle w:val="BodyTextIndented"/>
         <w:rPr>
           <w:rStyle w:val="FigureCaptionChar"/>
-          <w:bCs w:val="0"/>
+          <w:b/>
           <w:sz w:val="24"/>
         </w:rPr>
-        <w:pPrChange w:id="356" w:author="filip" w:date="2015-07-15T19:31:00Z">
+        <w:pPrChange w:id="362" w:author="filip" w:date="2015-07-15T19:31:00Z">
           <w:pPr>
             <w:pStyle w:val="Titulek"/>
           </w:pPr>
         </w:pPrChange>
       </w:pPr>
-      <w:moveFromRangeStart w:id="357" w:author="filip" w:date="2015-07-15T19:19:00Z" w:name="move424751289"/>
-      <w:moveFrom w:id="358" w:author="filip" w:date="2015-07-15T19:19:00Z">
-        <w:r>
-          <w:lastRenderedPageBreak/>
+      <w:moveFromRangeStart w:id="363" w:author="filip" w:date="2015-07-15T19:19:00Z" w:name="move424751289"/>
+      <w:moveFrom w:id="364" w:author="filip" w:date="2015-07-15T19:19:00Z">
+        <w:r>
           <w:t xml:space="preserve">Figure </w:t>
         </w:r>
         <w:r>
@@ -9045,12 +9094,13 @@
         </w:r>
       </w:moveFrom>
     </w:p>
-    <w:moveFromRangeEnd w:id="357"/>
+    <w:moveFromRangeEnd w:id="363"/>
     <w:p>
       <w:pPr>
         <w:pStyle w:val="Nadpis1"/>
       </w:pPr>
       <w:r>
+        <w:lastRenderedPageBreak/>
         <w:t xml:space="preserve">Example of </w:t>
       </w:r>
       <w:r>
@@ -9061,7 +9111,7 @@
       <w:pPr>
         <w:pStyle w:val="Body"/>
         <w:rPr>
-          <w:del w:id="359" w:author="filip" w:date="2015-07-15T19:21:00Z"/>
+          <w:del w:id="365" w:author="filip" w:date="2015-07-15T19:21:00Z"/>
         </w:rPr>
       </w:pPr>
       <w:r>
@@ -9285,7 +9335,7 @@
       <w:pPr>
         <w:pStyle w:val="Body"/>
         <w:rPr>
-          <w:del w:id="360" w:author="filip" w:date="2015-07-15T19:21:00Z"/>
+          <w:del w:id="366" w:author="filip" w:date="2015-07-15T19:21:00Z"/>
         </w:rPr>
         <w:sectPr>
           <w:type w:val="continuous"/>
@@ -9303,16 +9353,15 @@
       <w:pPr>
         <w:pStyle w:val="Body"/>
         <w:rPr>
-          <w:del w:id="361" w:author="filip" w:date="2015-07-15T19:21:00Z"/>
+          <w:del w:id="367" w:author="filip" w:date="2015-07-15T19:21:00Z"/>
         </w:rPr>
       </w:pPr>
-      <w:del w:id="362" w:author="filip" w:date="2015-07-15T19:21:00Z">
+      <w:del w:id="368" w:author="filip" w:date="2015-07-15T19:21:00Z">
         <w:r>
           <w:rPr>
             <w:noProof/>
             <w:lang w:val="cs-CZ" w:eastAsia="cs-CZ"/>
           </w:rPr>
-          <w:lastRenderedPageBreak/>
           <w:drawing>
             <wp:inline distT="0" distB="0" distL="0" distR="0">
               <wp:extent cx="6264275" cy="4272929"/>
@@ -9365,19 +9414,19 @@
       <w:pPr>
         <w:pStyle w:val="Body"/>
         <w:rPr>
-          <w:del w:id="363" w:author="filip" w:date="2015-07-15T19:21:00Z"/>
+          <w:del w:id="369" w:author="filip" w:date="2015-07-15T19:21:00Z"/>
           <w:rStyle w:val="FigureCaptionChar"/>
           <w:sz w:val="20"/>
           <w:szCs w:val="20"/>
         </w:rPr>
-        <w:pPrChange w:id="364" w:author="filip" w:date="2015-07-15T19:21:00Z">
+        <w:pPrChange w:id="370" w:author="filip" w:date="2015-07-15T19:21:00Z">
           <w:pPr>
             <w:pStyle w:val="Body"/>
             <w:jc w:val="left"/>
           </w:pPr>
         </w:pPrChange>
       </w:pPr>
-      <w:del w:id="365" w:author="filip" w:date="2015-07-15T19:21:00Z">
+      <w:del w:id="371" w:author="filip" w:date="2015-07-15T19:21:00Z">
         <w:r>
           <w:rPr>
             <w:b/>
@@ -9483,9 +9532,9 @@
       <w:pPr>
         <w:pStyle w:val="Body"/>
         <w:rPr>
-          <w:del w:id="366" w:author="filip" w:date="2015-07-15T19:21:00Z"/>
+          <w:del w:id="372" w:author="filip" w:date="2015-07-15T19:21:00Z"/>
         </w:rPr>
-        <w:pPrChange w:id="367" w:author="filip" w:date="2015-07-15T19:21:00Z">
+        <w:pPrChange w:id="373" w:author="filip" w:date="2015-07-15T19:21:00Z">
           <w:pPr>
             <w:pStyle w:val="BodyTextIndented"/>
           </w:pPr>
@@ -9496,7 +9545,7 @@
       <w:pPr>
         <w:pStyle w:val="Body"/>
         <w:rPr>
-          <w:del w:id="368" w:author="filip" w:date="2015-07-15T19:21:00Z"/>
+          <w:del w:id="374" w:author="filip" w:date="2015-07-15T19:21:00Z"/>
         </w:rPr>
         <w:sectPr>
           <w:type w:val="continuous"/>
@@ -9511,14 +9560,13 @@
       <w:pPr>
         <w:pStyle w:val="Body"/>
       </w:pPr>
-      <w:del w:id="369" w:author="filip" w:date="2015-07-15T19:21:00Z">
-        <w:r>
-          <w:lastRenderedPageBreak/>
+      <w:del w:id="375" w:author="filip" w:date="2015-07-15T19:21:00Z">
+        <w:r>
           <w:delText>c</w:delText>
         </w:r>
       </w:del>
       <w:proofErr w:type="gramStart"/>
-      <w:ins w:id="370" w:author="filip" w:date="2015-07-15T19:21:00Z">
+      <w:ins w:id="376" w:author="filip" w:date="2015-07-15T19:21:00Z">
         <w:r>
           <w:t>c</w:t>
         </w:r>
@@ -9719,11 +9767,24 @@
         <w:t xml:space="preserve">blood </w:t>
       </w:r>
       <w:r>
-        <w:t xml:space="preserve">cell, because only here is </w:t>
+        <w:t>cell, because only here</w:t>
+      </w:r>
+      <w:del w:id="377" w:author="kofrlab" w:date="2015-08-02T10:24:00Z">
+        <w:r>
+          <w:delText xml:space="preserve"> is</w:delText>
+        </w:r>
+      </w:del>
+      <w:r>
+        <w:t xml:space="preserve"> </w:t>
       </w:r>
       <w:r>
         <w:t xml:space="preserve">it </w:t>
       </w:r>
+      <w:ins w:id="378" w:author="kofrlab" w:date="2015-08-02T10:24:00Z">
+        <w:r>
+          <w:t xml:space="preserve">is </w:t>
+        </w:r>
+      </w:ins>
       <w:r>
         <w:t xml:space="preserve">presented </w:t>
       </w:r>
@@ -9783,7 +9844,7 @@
       <w:r>
         <w:t>.</w:t>
       </w:r>
-      <w:ins w:id="371" w:author="filip" w:date="2015-07-15T19:34:00Z">
+      <w:ins w:id="379" w:author="filip" w:date="2015-07-15T19:34:00Z">
         <w:r>
           <w:rPr>
             <w:noProof/>
@@ -9797,7 +9858,7 @@
       <w:pPr>
         <w:pStyle w:val="BodyTextIndented"/>
         <w:rPr>
-          <w:ins w:id="372" w:author="filip" w:date="2015-07-15T19:34:00Z"/>
+          <w:ins w:id="380" w:author="filip" w:date="2015-07-15T19:34:00Z"/>
         </w:rPr>
       </w:pPr>
       <w:r>
@@ -9845,12 +9906,12 @@
       <w:r>
         <w:t xml:space="preserve"> cannot cross the membrane</w:t>
       </w:r>
-      <w:del w:id="373" w:author="filip" w:date="2015-07-15T19:36:00Z">
+      <w:del w:id="381" w:author="filip" w:date="2015-07-15T19:36:00Z">
         <w:r>
           <w:delText>.</w:delText>
         </w:r>
       </w:del>
-      <w:ins w:id="374" w:author="filip" w:date="2015-07-15T19:36:00Z">
+      <w:ins w:id="382" w:author="filip" w:date="2015-07-15T19:36:00Z">
         <w:r>
           <w:t>.</w:t>
         </w:r>
@@ -9863,7 +9924,11 @@
         <w:t>E</w:t>
       </w:r>
       <w:r>
-        <w:t xml:space="preserve">ven water molecules must have membrane channels (called </w:t>
+        <w:t xml:space="preserve">ven </w:t>
+      </w:r>
+      <w:r>
+        <w:lastRenderedPageBreak/>
+        <w:t xml:space="preserve">water molecules must have membrane channels (called </w:t>
       </w:r>
       <w:proofErr w:type="spellStart"/>
       <w:r>
@@ -9980,11 +10045,7 @@
         <w:t xml:space="preserve">equilibration of </w:t>
       </w:r>
       <w:r>
-        <w:t xml:space="preserve">the electrochemical potentials of the specific permeable ions on both sides of membrane. </w:t>
-      </w:r>
-      <w:r>
-        <w:lastRenderedPageBreak/>
-        <w:t xml:space="preserve">The different electric potentials on each side of membrane </w:t>
+        <w:t xml:space="preserve">the electrochemical potentials of the specific permeable ions on both sides of membrane. The different electric potentials on each side of membrane </w:t>
       </w:r>
       <w:r>
         <w:t>allow</w:t>
@@ -10009,15 +10070,15 @@
       <w:pPr>
         <w:pStyle w:val="BodyTextIndented"/>
         <w:rPr>
-          <w:del w:id="375" w:author="filip" w:date="2015-07-15T19:34:00Z"/>
+          <w:del w:id="383" w:author="filip" w:date="2015-07-15T19:34:00Z"/>
         </w:rPr>
       </w:pPr>
-      <w:del w:id="376" w:author="filip" w:date="2015-07-15T19:34:00Z">
+      <w:del w:id="384" w:author="filip" w:date="2015-07-15T19:34:00Z">
         <w:r>
           <w:delText xml:space="preserve"> </w:delText>
         </w:r>
       </w:del>
-      <w:del w:id="377" w:author="filip" w:date="2015-07-15T19:32:00Z">
+      <w:del w:id="385" w:author="filip" w:date="2015-07-15T19:32:00Z">
         <w:r>
           <w:delText>Conversely</w:delText>
         </w:r>
@@ -10088,14 +10149,14 @@
           <w:delText xml:space="preserve"> in the </w:delText>
         </w:r>
       </w:del>
-      <w:ins w:id="378" w:author="kofrlab" w:date="2015-06-18T13:13:00Z">
-        <w:del w:id="379" w:author="filip" w:date="2015-07-15T19:32:00Z">
+      <w:ins w:id="386" w:author="kofrlab" w:date="2015-06-18T13:13:00Z">
+        <w:del w:id="387" w:author="filip" w:date="2015-07-15T19:32:00Z">
           <w:r>
             <w:delText>C</w:delText>
           </w:r>
         </w:del>
       </w:ins>
-      <w:del w:id="380" w:author="filip" w:date="2015-07-15T19:32:00Z">
+      <w:del w:id="388" w:author="filip" w:date="2015-07-15T19:32:00Z">
         <w:r>
           <w:delText xml:space="preserve">chemical </w:delText>
         </w:r>
@@ -10117,10 +10178,10 @@
       <w:pPr>
         <w:pStyle w:val="BodyTextIndented"/>
         <w:rPr>
-          <w:ins w:id="381" w:author="filip" w:date="2015-07-15T19:32:00Z"/>
+          <w:ins w:id="389" w:author="filip" w:date="2015-07-15T19:32:00Z"/>
         </w:rPr>
       </w:pPr>
-      <w:ins w:id="382" w:author="filip" w:date="2015-07-15T19:32:00Z">
+      <w:ins w:id="390" w:author="filip" w:date="2015-07-15T19:32:00Z">
         <w:r>
           <w:t xml:space="preserve">Conversely, the solution’s equilibrium of different ions’ compositions on both sides of the membrane creates the measurable electric membrane potential. This process is not so intuitive, because even though neither solution needs to have an electric charge, there can be a non-zero electric potential for permeable ions. This potential for permeable ions at equilibrium is called the Nernst membrane potential and, in the </w:t>
         </w:r>
@@ -10137,7 +10198,6 @@
         <w:pStyle w:val="BodyTextIndented"/>
       </w:pPr>
       <w:r>
-        <w:lastRenderedPageBreak/>
         <w:t xml:space="preserve">The intracellular solution must be set </w:t>
       </w:r>
       <w:r>
@@ -10261,7 +10321,7 @@
       <w:pPr>
         <w:pStyle w:val="BodyTextIndented"/>
       </w:pPr>
-      <w:ins w:id="383" w:author="filip" w:date="2015-07-15T19:36:00Z">
+      <w:ins w:id="391" w:author="filip" w:date="2015-07-15T19:36:00Z">
         <w:r>
           <w:rPr>
             <w:noProof/>
@@ -10275,20 +10335,20 @@
                       <w:pStyle w:val="Body"/>
                       <w:jc w:val="left"/>
                       <w:rPr>
-                        <w:rPrChange w:id="384" w:author="filip" w:date="2015-07-15T19:36:00Z">
+                        <w:rPrChange w:id="392" w:author="filip" w:date="2015-07-15T19:36:00Z">
                           <w:rPr>
                             <w:noProof/>
                           </w:rPr>
                         </w:rPrChange>
                       </w:rPr>
-                      <w:pPrChange w:id="385" w:author="filip" w:date="2015-07-15T19:36:00Z">
+                      <w:pPrChange w:id="393" w:author="filip" w:date="2015-07-15T19:36:00Z">
                         <w:pPr>
                           <w:pStyle w:val="BodyTextIndented"/>
                         </w:pPr>
                       </w:pPrChange>
                     </w:pPr>
                     <w:proofErr w:type="gramStart"/>
-                    <w:ins w:id="386" w:author="filip" w:date="2015-07-15T19:36:00Z">
+                    <w:ins w:id="394" w:author="filip" w:date="2015-07-15T19:36:00Z">
                       <w:r>
                         <w:rPr>
                           <w:b/>
@@ -10380,7 +10440,7 @@
           </w:pict>
         </w:r>
       </w:ins>
-      <w:ins w:id="387" w:author="filip" w:date="2015-07-15T19:37:00Z">
+      <w:ins w:id="395" w:author="filip" w:date="2015-07-15T19:37:00Z">
         <w:r>
           <w:rPr>
             <w:noProof/>
@@ -10463,11 +10523,19 @@
         <w:t xml:space="preserve">of </w:t>
       </w:r>
       <w:r>
+        <w:lastRenderedPageBreak/>
         <w:t xml:space="preserve">active membrane channels or membrane receptors can </w:t>
       </w:r>
-      <w:r>
-        <w:t xml:space="preserve">also </w:t>
-      </w:r>
+      <w:del w:id="396" w:author="kofrlab" w:date="2015-08-02T10:24:00Z">
+        <w:r>
+          <w:delText xml:space="preserve">also </w:delText>
+        </w:r>
+      </w:del>
+      <w:ins w:id="397" w:author="kofrlab" w:date="2015-08-02T10:24:00Z">
+        <w:r>
+          <w:t xml:space="preserve">both </w:t>
+        </w:r>
+      </w:ins>
       <w:r>
         <w:t xml:space="preserve">be used.  </w:t>
       </w:r>
@@ -10484,7 +10552,7 @@
       <w:pPr>
         <w:pStyle w:val="Body"/>
         <w:rPr>
-          <w:ins w:id="388" w:author="Marek Mateják" w:date="2015-07-09T10:32:00Z"/>
+          <w:ins w:id="398" w:author="Marek Mateják" w:date="2015-07-09T10:32:00Z"/>
         </w:rPr>
       </w:pPr>
       <w:r>
@@ -10627,8 +10695,8 @@
       <w:r>
         <w:t xml:space="preserve">it is very difficult to implement </w:t>
       </w:r>
-      <w:bookmarkStart w:id="389" w:name="_GoBack"/>
-      <w:bookmarkEnd w:id="389"/>
+      <w:bookmarkStart w:id="399" w:name="_GoBack"/>
+      <w:bookmarkEnd w:id="399"/>
       <w:r>
         <w:t xml:space="preserve">any kinetics </w:t>
       </w:r>
@@ -10647,13 +10715,13 @@
     <w:p>
       <w:pPr>
         <w:pStyle w:val="BodyTextIndented"/>
-        <w:pPrChange w:id="390" w:author="Marek Mateják" w:date="2015-07-09T10:32:00Z">
+        <w:pPrChange w:id="400" w:author="Marek Mateják" w:date="2015-07-09T10:32:00Z">
           <w:pPr>
             <w:pStyle w:val="Body"/>
           </w:pPr>
         </w:pPrChange>
       </w:pPr>
-      <w:ins w:id="391" w:author="Marek Mateják" w:date="2015-07-09T10:32:00Z">
+      <w:ins w:id="401" w:author="Marek Mateják" w:date="2015-07-09T10:32:00Z">
         <w:r>
           <w:t>This new chemical library</w:t>
         </w:r>
@@ -10702,7 +10770,6 @@
         </w:r>
         <w:proofErr w:type="spellStart"/>
         <w:r>
-          <w:lastRenderedPageBreak/>
           <w:t>mmol</w:t>
         </w:r>
         <w:proofErr w:type="spellEnd"/>
@@ -10716,7 +10783,7 @@
       <w:r>
         <w:instrText xml:space="preserve"> ADDIN EN.CITE &lt;EndNote&gt;&lt;Cite&gt;&lt;Author&gt;Raftos&lt;/Author&gt;&lt;Year&gt;1990&lt;/Year&gt;&lt;RecNum&gt;145&lt;/RecNum&gt;&lt;DisplayText&gt;[12]&lt;/DisplayText&gt;&lt;record&gt;&lt;rec-number&gt;145&lt;/rec-number&gt;&lt;foreign-keys&gt;&lt;key app="EN" db-id="x9fzp9txovfw59ezxsmv2dxytdwvzexpew95" timestamp="1426712890"&gt;145&lt;/key&gt;&lt;/foreign-keys&gt;&lt;ref-type name="Journal Article"&gt;17&lt;/ref-type&gt;&lt;contributors&gt;&lt;authors&gt;&lt;author&gt;Raftos, JULIA E&lt;/author&gt;&lt;author&gt;Bulliman, BRIAN T&lt;/author&gt;&lt;author&gt;Kuchel, Philip W&lt;/author&gt;&lt;/authors&gt;&lt;/contributors&gt;&lt;titles&gt;&lt;title&gt;Evaluation of an electrochemical model of erythrocyte pH buffering using 31P nuclear magnetic resonance data&lt;/title&gt;&lt;secondary-title&gt;The Journal of general physiology&lt;/secondary-title&gt;&lt;/titles&gt;&lt;periodical&gt;&lt;full-title&gt;The Journal of general physiology&lt;/full-title&gt;&lt;/periodical&gt;&lt;pages&gt;1183-1204&lt;/pages&gt;&lt;volume&gt;95&lt;/volume&gt;&lt;number&gt;6&lt;/number&gt;&lt;dates&gt;&lt;year&gt;1990&lt;/year&gt;&lt;/dates&gt;&lt;isbn&gt;0022-1295&lt;/isbn&gt;&lt;urls&gt;&lt;/urls&gt;&lt;/record&gt;&lt;/Cite&gt;&lt;/EndNote&gt;</w:instrText>
       </w:r>
-      <w:ins w:id="392" w:author="Marek Mateják" w:date="2015-07-09T10:32:00Z">
+      <w:ins w:id="402" w:author="Marek Mateják" w:date="2015-07-09T10:32:00Z">
         <w:r>
           <w:fldChar w:fldCharType="separate"/>
         </w:r>
@@ -10727,7 +10794,7 @@
         </w:rPr>
         <w:t>[12]</w:t>
       </w:r>
-      <w:ins w:id="393" w:author="Marek Mateják" w:date="2015-07-09T10:32:00Z">
+      <w:ins w:id="403" w:author="Marek Mateják" w:date="2015-07-09T10:32:00Z">
         <w:r>
           <w:fldChar w:fldCharType="end"/>
         </w:r>
@@ -10747,7 +10814,7 @@
       <w:r>
         <w:instrText xml:space="preserve"> ADDIN EN.CITE &lt;EndNote&gt;&lt;Cite&gt;&lt;Author&gt;Mortimer&lt;/Author&gt;&lt;Year&gt;2008&lt;/Year&gt;&lt;RecNum&gt;153&lt;/RecNum&gt;&lt;DisplayText&gt;[8]&lt;/DisplayText&gt;&lt;record&gt;&lt;rec-number&gt;153&lt;/rec-number&gt;&lt;foreign-keys&gt;&lt;key app="EN" db-id="d0dwe9waf0pe0uepr2avvaz0x2f5sx9rw00x" timestamp="1431901204"&gt;153&lt;/key&gt;&lt;/foreign-keys&gt;&lt;ref-type name="Aggregated Database"&gt;55&lt;/ref-type&gt;&lt;contributors&gt;&lt;authors&gt;&lt;author&gt;Mortimer, Robert G.&lt;/author&gt;&lt;/authors&gt;&lt;secondary-authors&gt;&lt;author&gt;Mortimer, Robert G.&lt;/author&gt;&lt;/secondary-authors&gt;&lt;/contributors&gt;&lt;titles&gt;&lt;title&gt;Physical Chemistry (Third Edition)&lt;/title&gt;&lt;/titles&gt;&lt;pages&gt;1-1385&lt;/pages&gt;&lt;dates&gt;&lt;year&gt;2008&lt;/year&gt;&lt;/dates&gt;&lt;pub-location&gt;Burlington&lt;/pub-location&gt;&lt;publisher&gt;Academic Press&lt;/publisher&gt;&lt;isbn&gt;9780080878591&lt;/isbn&gt;&lt;urls&gt;&lt;related-urls&gt;&lt;url&gt;http://ruangbacafmipa.staff.ub.ac.id/files/2012/02/ebooksclub.org__Physical_Chemistry__Third_Edition.pdf&lt;/url&gt;&lt;/related-urls&gt;&lt;/urls&gt;&lt;/record&gt;&lt;/Cite&gt;&lt;/EndNote&gt;</w:instrText>
       </w:r>
-      <w:ins w:id="394" w:author="Marek Mateják" w:date="2015-07-09T10:32:00Z">
+      <w:ins w:id="404" w:author="Marek Mateják" w:date="2015-07-09T10:32:00Z">
         <w:r>
           <w:fldChar w:fldCharType="separate"/>
         </w:r>
@@ -10758,7 +10825,7 @@
         </w:rPr>
         <w:t>[8]</w:t>
       </w:r>
-      <w:ins w:id="395" w:author="Marek Mateják" w:date="2015-07-09T10:32:00Z">
+      <w:ins w:id="405" w:author="Marek Mateják" w:date="2015-07-09T10:32:00Z">
         <w:r>
           <w:fldChar w:fldCharType="end"/>
         </w:r>
@@ -10787,11 +10854,11 @@
       <w:pPr>
         <w:pStyle w:val="BodyTextIndented"/>
         <w:rPr>
-          <w:ins w:id="396" w:author="kofrlab" w:date="2015-06-18T22:49:00Z"/>
-          <w:del w:id="397" w:author="Marek Mateják" w:date="2015-07-09T10:34:00Z"/>
+          <w:ins w:id="406" w:author="kofrlab" w:date="2015-06-18T22:49:00Z"/>
+          <w:del w:id="407" w:author="Marek Mateják" w:date="2015-07-09T10:34:00Z"/>
         </w:rPr>
       </w:pPr>
-      <w:del w:id="398" w:author="Marek Mateják" w:date="2015-07-09T10:34:00Z">
+      <w:del w:id="408" w:author="Marek Mateják" w:date="2015-07-09T10:34:00Z">
         <w:r>
           <w:delText xml:space="preserve">In the </w:delText>
         </w:r>
@@ -11045,11 +11112,7 @@
           <w:delText>written in code because the</w:delText>
         </w:r>
         <w:r>
-          <w:delText xml:space="preserve">y are the results of algebraic </w:delText>
-        </w:r>
-        <w:r>
-          <w:lastRenderedPageBreak/>
-          <w:delText>manipulation of the implemented relations</w:delText>
+          <w:delText>y are the results of algebraic manipulation of the implemented relations</w:delText>
         </w:r>
         <w:r>
           <w:delText>,</w:delText>
@@ -11073,14 +11136,14 @@
           <w:delText xml:space="preserve">the </w:delText>
         </w:r>
       </w:del>
-      <w:ins w:id="399" w:author="kofrlab" w:date="2015-06-18T13:14:00Z">
-        <w:del w:id="400" w:author="Marek Mateják" w:date="2015-07-09T10:34:00Z">
+      <w:ins w:id="409" w:author="kofrlab" w:date="2015-06-18T13:14:00Z">
+        <w:del w:id="410" w:author="Marek Mateják" w:date="2015-07-09T10:34:00Z">
           <w:r>
             <w:delText>C</w:delText>
           </w:r>
         </w:del>
       </w:ins>
-      <w:del w:id="401" w:author="Marek Mateják" w:date="2015-07-09T10:34:00Z">
+      <w:del w:id="411" w:author="Marek Mateják" w:date="2015-07-09T10:34:00Z">
         <w:r>
           <w:delText xml:space="preserve">chemical </w:delText>
         </w:r>
@@ -11091,12 +11154,12 @@
           <w:delText>al</w:delText>
         </w:r>
       </w:del>
-      <w:del w:id="402" w:author="Marek Mateják" w:date="2015-07-09T01:53:00Z">
+      <w:del w:id="412" w:author="Marek Mateják" w:date="2015-07-09T01:53:00Z">
         <w:r>
           <w:delText xml:space="preserve"> and</w:delText>
         </w:r>
       </w:del>
-      <w:del w:id="403" w:author="Marek Mateják" w:date="2015-07-09T10:34:00Z">
+      <w:del w:id="413" w:author="Marek Mateják" w:date="2015-07-09T10:34:00Z">
         <w:r>
           <w:delText xml:space="preserve"> mechanic</w:delText>
         </w:r>
@@ -11292,11 +11355,11 @@
       <w:pPr>
         <w:pStyle w:val="BodyTextIndented"/>
       </w:pPr>
-      <w:ins w:id="404" w:author="kofrlab" w:date="2015-06-18T22:49:00Z">
+      <w:ins w:id="414" w:author="kofrlab" w:date="2015-06-18T22:49:00Z">
         <w:r>
           <w:t xml:space="preserve">The library is usable for any chemical or electrochemical process. However, chemical kinetics are not yet seriously </w:t>
         </w:r>
-        <w:del w:id="405" w:author="Marek Mateják" w:date="2015-07-09T01:56:00Z">
+        <w:del w:id="415" w:author="Marek Mateják" w:date="2015-07-09T01:56:00Z">
           <w:r>
             <w:delText xml:space="preserve">described and </w:delText>
           </w:r>
@@ -11304,22 +11367,22 @@
         <w:r>
           <w:t xml:space="preserve">validated, so the only assumption is, that the equilibrating time of chemical processes is by orders of </w:t>
         </w:r>
-        <w:del w:id="406" w:author="Marek Mateják" w:date="2015-07-15T16:09:00Z">
+        <w:del w:id="416" w:author="Marek Mateják" w:date="2015-07-15T16:09:00Z">
           <w:r>
             <w:delText>magintude</w:delText>
           </w:r>
         </w:del>
       </w:ins>
-      <w:ins w:id="407" w:author="Marek Mateják" w:date="2015-07-15T16:09:00Z">
+      <w:ins w:id="417" w:author="Marek Mateják" w:date="2015-07-15T16:09:00Z">
         <w:r>
           <w:t>magnitude</w:t>
         </w:r>
       </w:ins>
-      <w:ins w:id="408" w:author="kofrlab" w:date="2015-06-18T22:49:00Z">
+      <w:ins w:id="418" w:author="kofrlab" w:date="2015-06-18T22:49:00Z">
         <w:r>
           <w:t xml:space="preserve"> shorter than of other connected domains. </w:t>
         </w:r>
-        <w:del w:id="409" w:author="Marek Mateják" w:date="2015-07-09T01:57:00Z">
+        <w:del w:id="419" w:author="Marek Mateják" w:date="2015-07-09T01:57:00Z">
           <w:r>
             <w:delText xml:space="preserve">Other assumptions are to be taken in higher tiers (hierarchy levels) by the user, as the library is defined by first-principle equations. </w:delText>
           </w:r>
@@ -11327,13 +11390,13 @@
         <w:r>
           <w:t xml:space="preserve">Testing has been done through examples in examples package </w:t>
         </w:r>
-        <w:del w:id="410" w:author="Marek Mateják" w:date="2015-07-15T16:10:00Z">
+        <w:del w:id="420" w:author="Marek Mateják" w:date="2015-07-15T16:10:00Z">
           <w:r>
             <w:delText>only</w:delText>
           </w:r>
         </w:del>
       </w:ins>
-      <w:ins w:id="411" w:author="Marek Mateják" w:date="2015-07-15T16:09:00Z">
+      <w:ins w:id="421" w:author="Marek Mateják" w:date="2015-07-15T16:09:00Z">
         <w:r>
           <w:t xml:space="preserve">in </w:t>
         </w:r>
@@ -11346,18 +11409,18 @@
           <w:t xml:space="preserve"> 2015</w:t>
         </w:r>
       </w:ins>
-      <w:ins w:id="412" w:author="Marek Mateják" w:date="2015-07-15T16:10:00Z">
+      <w:ins w:id="422" w:author="Marek Mateják" w:date="2015-07-15T16:10:00Z">
         <w:r>
           <w:t xml:space="preserve">. </w:t>
         </w:r>
       </w:ins>
-      <w:ins w:id="413" w:author="kofrlab" w:date="2015-06-18T22:49:00Z">
-        <w:del w:id="414" w:author="Marek Mateják" w:date="2015-07-15T16:33:00Z">
+      <w:ins w:id="423" w:author="kofrlab" w:date="2015-06-18T22:49:00Z">
+        <w:del w:id="424" w:author="Marek Mateják" w:date="2015-07-15T16:33:00Z">
           <w:r>
             <w:delText xml:space="preserve">. </w:delText>
           </w:r>
         </w:del>
-        <w:del w:id="415" w:author="Marek Mateják" w:date="2015-07-09T01:58:00Z">
+        <w:del w:id="425" w:author="Marek Mateják" w:date="2015-07-09T01:58:00Z">
           <w:r>
             <w:delText>No physical validation has been performed, though the example systems in Example package perform just as expected.</w:delText>
           </w:r>
@@ -11573,6 +11636,7 @@
       </w:r>
       <w:proofErr w:type="spellStart"/>
       <w:r>
+        <w:lastRenderedPageBreak/>
         <w:t>Figge-Fencl</w:t>
       </w:r>
       <w:proofErr w:type="spellEnd"/>
@@ -11689,7 +11753,6 @@
         <w:pStyle w:val="Nadpis1"/>
       </w:pPr>
       <w:r>
-        <w:lastRenderedPageBreak/>
         <w:t>Acknowledgements</w:t>
       </w:r>
     </w:p>
@@ -11934,7 +11997,11 @@
       </w:r>
       <w:r>
         <w:tab/>
-        <w:t xml:space="preserve">M. Mateják, T. Kulhánek, and S. Matoušek, "Adair-based hemoglobin equilibrium with oxygen, carbon dioxide and hydrogen ion activity," </w:t>
+        <w:t xml:space="preserve">M. Mateják, T. Kulhánek, and S. Matoušek, "Adair-based hemoglobin equilibrium with </w:t>
+      </w:r>
+      <w:r>
+        <w:lastRenderedPageBreak/>
+        <w:t xml:space="preserve">oxygen, carbon dioxide and hydrogen ion activity," </w:t>
       </w:r>
       <w:r>
         <w:rPr>
@@ -11984,14 +12051,7 @@
         <w:rPr>
           <w:i/>
         </w:rPr>
-        <w:t xml:space="preserve">The Journal of </w:t>
-      </w:r>
-      <w:r>
-        <w:rPr>
-          <w:i/>
-        </w:rPr>
-        <w:lastRenderedPageBreak/>
-        <w:t xml:space="preserve">general physiology, </w:t>
+        <w:t xml:space="preserve">The Journal of general physiology, </w:t>
       </w:r>
       <w:r>
         <w:t>vol. 95, pp. 1183-1204, 1990.</w:t>
@@ -12006,7 +12066,7 @@
       <w:r>
         <w:fldChar w:fldCharType="end"/>
       </w:r>
-      <w:del w:id="416" w:author="filip" w:date="2015-07-15T19:39:00Z">
+      <w:del w:id="426" w:author="filip" w:date="2015-07-15T19:39:00Z">
         <w:r>
           <w:rPr>
             <w:rStyle w:val="FigureCaptionChar"/>
@@ -16591,7 +16651,7 @@
 </file>
 
 <file path=customXml/itemProps1.xml><?xml version="1.0" encoding="utf-8"?>
-<ds:datastoreItem xmlns:ds="http://schemas.openxmlformats.org/officeDocument/2006/customXml" ds:itemID="{D04537CC-4E6B-40F6-9C2E-5DFD1B3C8B54}">
+<ds:datastoreItem xmlns:ds="http://schemas.openxmlformats.org/officeDocument/2006/customXml" ds:itemID="{D54ABB70-AA4C-45CD-A664-0CAA561D0DF5}">
   <ds:schemaRefs>
     <ds:schemaRef ds:uri="http://schemas.openxmlformats.org/officeDocument/2006/bibliography"/>
   </ds:schemaRefs>

</xml_diff>